<commit_message>
Commit 049 -> Actualizados la documentación.
</commit_message>
<xml_diff>
--- a/Documentación/visionyAlcanceEdicion03TSI.docx
+++ b/Documentación/visionyAlcanceEdicion03TSI.docx
@@ -11,6 +11,7 @@
           <w:szCs w:val="32"/>
         </w:rPr>
       </w:pPr>
+      <w:bookmarkStart w:id="0" w:name="_GoBack"/>
       <w:r>
         <w:rPr>
           <w:rFonts w:ascii="Arial Narrow" w:eastAsia="Arial Narrow" w:hAnsi="Arial Narrow" w:cs="Arial Narrow"/>
@@ -20,18 +21,18 @@
           <w:szCs w:val="32"/>
         </w:rPr>
         <w:drawing>
-          <wp:anchor distT="0" distB="0" distL="114300" distR="114300" simplePos="0" relativeHeight="251658240" behindDoc="1" locked="0" layoutInCell="1" allowOverlap="1" wp14:anchorId="50B5810E" wp14:editId="20CC17DC">
+          <wp:anchor distT="0" distB="0" distL="114300" distR="114300" simplePos="0" relativeHeight="251658240" behindDoc="1" locked="0" layoutInCell="1" allowOverlap="1" wp14:anchorId="70B36ED9" wp14:editId="01C8D171">
             <wp:simplePos x="0" y="0"/>
             <wp:positionH relativeFrom="page">
               <wp:align>right</wp:align>
             </wp:positionH>
             <wp:positionV relativeFrom="paragraph">
-              <wp:posOffset>-900761</wp:posOffset>
+              <wp:posOffset>-899136</wp:posOffset>
             </wp:positionV>
-            <wp:extent cx="7545070" cy="10677948"/>
-            <wp:effectExtent l="0" t="0" r="0" b="9525"/>
+            <wp:extent cx="7558644" cy="10704552"/>
+            <wp:effectExtent l="0" t="0" r="4445" b="1905"/>
             <wp:wrapNone/>
-            <wp:docPr id="3" name="Imagen 3"/>
+            <wp:docPr id="4" name="Imagen 4"/>
             <wp:cNvGraphicFramePr>
               <a:graphicFrameLocks xmlns:a="http://schemas.openxmlformats.org/drawingml/2006/main" noChangeAspect="1"/>
             </wp:cNvGraphicFramePr>
@@ -45,7 +46,7 @@
                     </pic:cNvPicPr>
                   </pic:nvPicPr>
                   <pic:blipFill>
-                    <a:blip r:embed="rId8" cstate="print">
+                    <a:blip r:embed="rId8">
                       <a:extLst>
                         <a:ext uri="{28A0092B-C50C-407E-A947-70E740481C1C}">
                           <a14:useLocalDpi xmlns:a14="http://schemas.microsoft.com/office/drawing/2010/main" val="0"/>
@@ -60,7 +61,7 @@
                   <pic:spPr bwMode="auto">
                     <a:xfrm>
                       <a:off x="0" y="0"/>
-                      <a:ext cx="7545070" cy="10677948"/>
+                      <a:ext cx="7558644" cy="10704552"/>
                     </a:xfrm>
                     <a:prstGeom prst="rect">
                       <a:avLst/>
@@ -73,15 +74,16 @@
                 </pic:pic>
               </a:graphicData>
             </a:graphic>
-            <wp14:sizeRelH relativeFrom="margin">
+            <wp14:sizeRelH relativeFrom="page">
               <wp14:pctWidth>0</wp14:pctWidth>
             </wp14:sizeRelH>
-            <wp14:sizeRelV relativeFrom="margin">
+            <wp14:sizeRelV relativeFrom="page">
               <wp14:pctHeight>0</wp14:pctHeight>
             </wp14:sizeRelV>
           </wp:anchor>
         </w:drawing>
       </w:r>
+      <w:bookmarkEnd w:id="0"/>
     </w:p>
     <w:p>
       <w:pPr>
@@ -370,15 +372,7 @@
                 <w:sz w:val="24"/>
                 <w:szCs w:val="24"/>
               </w:rPr>
-              <w:t xml:space="preserve"> 0</w:t>
-            </w:r>
-            <w:r>
-              <w:rPr>
-                <w:rFonts w:ascii="Arial Narrow" w:eastAsia="Arial Narrow" w:hAnsi="Arial Narrow" w:cs="Arial Narrow"/>
-                <w:sz w:val="24"/>
-                <w:szCs w:val="24"/>
-              </w:rPr>
-              <w:t>3</w:t>
+              <w:t xml:space="preserve"> 03</w:t>
             </w:r>
           </w:p>
         </w:tc>
@@ -1058,15 +1052,7 @@
                 <w:sz w:val="24"/>
                 <w:szCs w:val="24"/>
               </w:rPr>
-              <w:t>0</w:t>
-            </w:r>
-            <w:r>
-              <w:rPr>
-                <w:rFonts w:ascii="Arial Narrow" w:eastAsia="Arial Narrow" w:hAnsi="Arial Narrow" w:cs="Arial Narrow"/>
-                <w:sz w:val="24"/>
-                <w:szCs w:val="24"/>
-              </w:rPr>
-              <w:t>2</w:t>
+              <w:t>02</w:t>
             </w:r>
           </w:p>
         </w:tc>
@@ -1184,15 +1170,7 @@
                 <w:sz w:val="24"/>
                 <w:szCs w:val="24"/>
               </w:rPr>
-              <w:t>Se ha añadido una nueva entidad “idiom</w:t>
-            </w:r>
-            <w:r>
-              <w:rPr>
-                <w:rFonts w:ascii="Arial Narrow" w:eastAsia="Arial Narrow" w:hAnsi="Arial Narrow" w:cs="Arial Narrow"/>
-                <w:sz w:val="24"/>
-                <w:szCs w:val="24"/>
-              </w:rPr>
-              <w:t>a”.</w:t>
+              <w:t>Se ha añadido una nueva entidad “idioma”.</w:t>
             </w:r>
           </w:p>
         </w:tc>
@@ -1238,15 +1216,7 @@
                 <w:sz w:val="24"/>
                 <w:szCs w:val="24"/>
               </w:rPr>
-              <w:t>0</w:t>
-            </w:r>
-            <w:r>
-              <w:rPr>
-                <w:rFonts w:ascii="Arial Narrow" w:eastAsia="Arial Narrow" w:hAnsi="Arial Narrow" w:cs="Arial Narrow"/>
-                <w:sz w:val="24"/>
-                <w:szCs w:val="24"/>
-              </w:rPr>
-              <w:t>2</w:t>
+              <w:t>02</w:t>
             </w:r>
           </w:p>
         </w:tc>
@@ -1268,25 +1238,7 @@
                 <w:sz w:val="24"/>
                 <w:szCs w:val="24"/>
               </w:rPr>
-              <w:t>Eliminado el atributo “Fecha” en la entidad Representación debi</w:t>
-            </w:r>
-            <w:bookmarkStart w:id="0" w:name="_GoBack"/>
-            <w:bookmarkEnd w:id="0"/>
-            <w:r>
-              <w:rPr>
-                <w:rFonts w:ascii="Arial Narrow" w:eastAsia="Arial Narrow" w:hAnsi="Arial Narrow" w:cs="Arial Narrow"/>
-                <w:sz w:val="24"/>
-                <w:szCs w:val="24"/>
-              </w:rPr>
-              <w:t>do a que en la hora de inicio y la hora de fin se recogerá la fecha completa. Se ha cambiado el nombre del atributo “HoraInicio” por “FechaHoraInicio” y lo mismo para “Hor</w:t>
-            </w:r>
-            <w:r>
-              <w:rPr>
-                <w:rFonts w:ascii="Arial Narrow" w:eastAsia="Arial Narrow" w:hAnsi="Arial Narrow" w:cs="Arial Narrow"/>
-                <w:sz w:val="24"/>
-                <w:szCs w:val="24"/>
-              </w:rPr>
-              <w:t>aFin”.</w:t>
+              <w:t>Eliminado el atributo “Fecha” en la entidad Representación debido a que en la hora de inicio y la hora de fin se recogerá la fecha completa. Se ha cambiado el nombre del atributo “HoraInicio” por “FechaHoraInicio” y lo mismo para “HoraFin”.</w:t>
             </w:r>
           </w:p>
         </w:tc>
@@ -1332,15 +1284,7 @@
                 <w:sz w:val="24"/>
                 <w:szCs w:val="24"/>
               </w:rPr>
-              <w:t>0</w:t>
-            </w:r>
-            <w:r>
-              <w:rPr>
-                <w:rFonts w:ascii="Arial Narrow" w:eastAsia="Arial Narrow" w:hAnsi="Arial Narrow" w:cs="Arial Narrow"/>
-                <w:sz w:val="24"/>
-                <w:szCs w:val="24"/>
-              </w:rPr>
-              <w:t>2</w:t>
+              <w:t>02</w:t>
             </w:r>
           </w:p>
         </w:tc>
@@ -1599,6 +1543,57 @@
               <w:t xml:space="preserve">: entrada, butaca y teatro. </w:t>
             </w:r>
           </w:p>
+        </w:tc>
+        <w:tc>
+          <w:tcPr>
+            <w:tcW w:w="2265" w:type="dxa"/>
+          </w:tcPr>
+          <w:p>
+            <w:pPr>
+              <w:rPr>
+                <w:rFonts w:ascii="Arial Narrow" w:eastAsia="Arial Narrow" w:hAnsi="Arial Narrow" w:cs="Arial Narrow"/>
+                <w:sz w:val="24"/>
+                <w:szCs w:val="24"/>
+              </w:rPr>
+            </w:pPr>
+            <w:r>
+              <w:rPr>
+                <w:rFonts w:ascii="Arial Narrow" w:eastAsia="Arial Narrow" w:hAnsi="Arial Narrow" w:cs="Arial Narrow"/>
+                <w:sz w:val="24"/>
+                <w:szCs w:val="24"/>
+              </w:rPr>
+              <w:t>29/12/2019</w:t>
+            </w:r>
+          </w:p>
+        </w:tc>
+      </w:tr>
+      <w:tr>
+        <w:tc>
+          <w:tcPr>
+            <w:tcW w:w="1545" w:type="dxa"/>
+          </w:tcPr>
+          <w:p>
+            <w:pPr>
+              <w:rPr>
+                <w:rFonts w:ascii="Arial Narrow" w:eastAsia="Arial Narrow" w:hAnsi="Arial Narrow" w:cs="Arial Narrow"/>
+                <w:sz w:val="24"/>
+                <w:szCs w:val="24"/>
+              </w:rPr>
+            </w:pPr>
+            <w:r>
+              <w:rPr>
+                <w:rFonts w:ascii="Arial Narrow" w:eastAsia="Arial Narrow" w:hAnsi="Arial Narrow" w:cs="Arial Narrow"/>
+                <w:sz w:val="24"/>
+                <w:szCs w:val="24"/>
+              </w:rPr>
+              <w:t>03</w:t>
+            </w:r>
+          </w:p>
+        </w:tc>
+        <w:tc>
+          <w:tcPr>
+            <w:tcW w:w="4440" w:type="dxa"/>
+          </w:tcPr>
           <w:p>
             <w:pPr>
               <w:rPr>
@@ -1616,30 +1611,82 @@
               <w:t>required = False en representación (teatro_id)</w:t>
             </w:r>
           </w:p>
-          <w:p>
-            <w:pPr>
-              <w:rPr>
-                <w:rFonts w:ascii="Arial Narrow" w:eastAsia="Arial Narrow" w:hAnsi="Arial Narrow" w:cs="Arial Narrow"/>
-                <w:sz w:val="24"/>
-                <w:szCs w:val="24"/>
-              </w:rPr>
-            </w:pPr>
-            <w:r>
-              <w:rPr>
-                <w:rFonts w:ascii="Arial Narrow" w:eastAsia="Arial Narrow" w:hAnsi="Arial Narrow" w:cs="Arial Narrow"/>
-                <w:sz w:val="24"/>
-                <w:szCs w:val="24"/>
-              </w:rPr>
-              <w:t xml:space="preserve">Eliminado el campo ‘Nivel’ en Idioma. Suponemos que </w:t>
-            </w:r>
-            <w:r>
-              <w:rPr>
-                <w:rFonts w:ascii="Arial Narrow" w:eastAsia="Arial Narrow" w:hAnsi="Arial Narrow" w:cs="Arial Narrow"/>
-                <w:sz w:val="24"/>
-                <w:szCs w:val="24"/>
-              </w:rPr>
-              <w:t xml:space="preserve">si un intérprete tiene asociado </w:t>
-            </w:r>
+        </w:tc>
+        <w:tc>
+          <w:tcPr>
+            <w:tcW w:w="2265" w:type="dxa"/>
+          </w:tcPr>
+          <w:p>
+            <w:pPr>
+              <w:rPr>
+                <w:rFonts w:ascii="Arial Narrow" w:eastAsia="Arial Narrow" w:hAnsi="Arial Narrow" w:cs="Arial Narrow"/>
+                <w:sz w:val="24"/>
+                <w:szCs w:val="24"/>
+              </w:rPr>
+            </w:pPr>
+            <w:r>
+              <w:rPr>
+                <w:rFonts w:ascii="Arial Narrow" w:eastAsia="Arial Narrow" w:hAnsi="Arial Narrow" w:cs="Arial Narrow"/>
+                <w:sz w:val="24"/>
+                <w:szCs w:val="24"/>
+              </w:rPr>
+              <w:t>29/12/2019</w:t>
+            </w:r>
+          </w:p>
+        </w:tc>
+      </w:tr>
+      <w:tr>
+        <w:tc>
+          <w:tcPr>
+            <w:tcW w:w="1545" w:type="dxa"/>
+          </w:tcPr>
+          <w:p>
+            <w:pPr>
+              <w:rPr>
+                <w:rFonts w:ascii="Arial Narrow" w:eastAsia="Arial Narrow" w:hAnsi="Arial Narrow" w:cs="Arial Narrow"/>
+                <w:sz w:val="24"/>
+                <w:szCs w:val="24"/>
+              </w:rPr>
+            </w:pPr>
+            <w:r>
+              <w:rPr>
+                <w:rFonts w:ascii="Arial Narrow" w:eastAsia="Arial Narrow" w:hAnsi="Arial Narrow" w:cs="Arial Narrow"/>
+                <w:sz w:val="24"/>
+                <w:szCs w:val="24"/>
+              </w:rPr>
+              <w:t>03</w:t>
+            </w:r>
+          </w:p>
+        </w:tc>
+        <w:tc>
+          <w:tcPr>
+            <w:tcW w:w="4440" w:type="dxa"/>
+          </w:tcPr>
+          <w:p>
+            <w:pPr>
+              <w:rPr>
+                <w:rFonts w:ascii="Arial Narrow" w:eastAsia="Arial Narrow" w:hAnsi="Arial Narrow" w:cs="Arial Narrow"/>
+                <w:sz w:val="24"/>
+                <w:szCs w:val="24"/>
+              </w:rPr>
+            </w:pPr>
+            <w:r>
+              <w:rPr>
+                <w:rFonts w:ascii="Arial Narrow" w:eastAsia="Arial Narrow" w:hAnsi="Arial Narrow" w:cs="Arial Narrow"/>
+                <w:sz w:val="24"/>
+                <w:szCs w:val="24"/>
+              </w:rPr>
+              <w:t>Eliminado el campo ‘Nivel’ en Idioma.</w:t>
+            </w:r>
+          </w:p>
+          <w:p>
+            <w:pPr>
+              <w:rPr>
+                <w:rFonts w:ascii="Arial Narrow" w:eastAsia="Arial Narrow" w:hAnsi="Arial Narrow" w:cs="Arial Narrow"/>
+                <w:sz w:val="24"/>
+                <w:szCs w:val="24"/>
+              </w:rPr>
+            </w:pPr>
             <w:r>
               <w:rPr>
                 <w:rFonts w:ascii="Arial Narrow" w:eastAsia="Arial Narrow" w:hAnsi="Arial Narrow" w:cs="Arial Narrow"/>
@@ -1647,7 +1694,7 @@
                 <w:szCs w:val="24"/>
               </w:rPr>
               <w:lastRenderedPageBreak/>
-              <w:t>un idioma éste tiene tiene un buen nivel sobre el mismo.</w:t>
+              <w:t>Suponemos que si un intérprete tiene asociado un idioma éste tiene un buen nivel sobre el mismo.</w:t>
             </w:r>
           </w:p>
         </w:tc>
@@ -1719,66 +1766,6 @@
               <w:t>Creación de upoteatro_extension.</w:t>
             </w:r>
           </w:p>
-          <w:p>
-            <w:pPr>
-              <w:rPr>
-                <w:rFonts w:ascii="Arial Narrow" w:eastAsia="Arial Narrow" w:hAnsi="Arial Narrow" w:cs="Arial Narrow"/>
-                <w:sz w:val="24"/>
-                <w:szCs w:val="24"/>
-              </w:rPr>
-            </w:pPr>
-            <w:r>
-              <w:rPr>
-                <w:rFonts w:ascii="Arial Narrow" w:eastAsia="Arial Narrow" w:hAnsi="Arial Narrow" w:cs="Arial Narrow"/>
-                <w:sz w:val="24"/>
-                <w:szCs w:val="24"/>
-              </w:rPr>
-              <w:t>Agregado datos de prueba en teatro, butaca y entrada.</w:t>
-            </w:r>
-          </w:p>
-          <w:p>
-            <w:pPr>
-              <w:rPr>
-                <w:rFonts w:ascii="Arial Narrow" w:eastAsia="Arial Narrow" w:hAnsi="Arial Narrow" w:cs="Arial Narrow"/>
-                <w:sz w:val="24"/>
-                <w:szCs w:val="24"/>
-              </w:rPr>
-            </w:pPr>
-            <w:r>
-              <w:rPr>
-                <w:rFonts w:ascii="Arial Narrow" w:eastAsia="Arial Narrow" w:hAnsi="Arial Narrow" w:cs="Arial Narrow"/>
-                <w:sz w:val="24"/>
-                <w:szCs w:val="24"/>
-              </w:rPr>
-              <w:t xml:space="preserve">Fix de actions sobrantes en vistas. </w:t>
-            </w:r>
-          </w:p>
-          <w:p>
-            <w:pPr>
-              <w:rPr>
-                <w:rFonts w:ascii="Arial Narrow" w:eastAsia="Arial Narrow" w:hAnsi="Arial Narrow" w:cs="Arial Narrow"/>
-                <w:sz w:val="24"/>
-                <w:szCs w:val="24"/>
-              </w:rPr>
-            </w:pPr>
-            <w:r>
-              <w:rPr>
-                <w:rFonts w:ascii="Arial Narrow" w:eastAsia="Arial Narrow" w:hAnsi="Arial Narrow" w:cs="Arial Narrow"/>
-                <w:sz w:val="24"/>
-                <w:szCs w:val="24"/>
-              </w:rPr>
-              <w:t>Eliminado el campo “Ocupada” en Butaca, ya que se puede conseguir esta información observando si existe una relación entre una entrada y una butaca por una representación determinada.</w:t>
-            </w:r>
-          </w:p>
-          <w:p>
-            <w:pPr>
-              <w:rPr>
-                <w:rFonts w:ascii="Arial Narrow" w:eastAsia="Arial Narrow" w:hAnsi="Arial Narrow" w:cs="Arial Narrow"/>
-                <w:sz w:val="24"/>
-                <w:szCs w:val="24"/>
-              </w:rPr>
-            </w:pPr>
-          </w:p>
         </w:tc>
         <w:tc>
           <w:tcPr>
@@ -1844,15 +1831,7 @@
                 <w:sz w:val="24"/>
                 <w:szCs w:val="24"/>
               </w:rPr>
-              <w:t>Creación del modelo</w:t>
-            </w:r>
-            <w:r>
-              <w:rPr>
-                <w:rFonts w:ascii="Arial Narrow" w:eastAsia="Arial Narrow" w:hAnsi="Arial Narrow" w:cs="Arial Narrow"/>
-                <w:sz w:val="24"/>
-                <w:szCs w:val="24"/>
-              </w:rPr>
-              <w:t xml:space="preserve"> autobús.</w:t>
+              <w:t>Agregado datos de prueba en teatro, butaca y entrada.</w:t>
             </w:r>
           </w:p>
         </w:tc>
@@ -1874,7 +1853,7 @@
                 <w:sz w:val="24"/>
                 <w:szCs w:val="24"/>
               </w:rPr>
-              <w:t>08/01/2020</w:t>
+              <w:t>05/01/2020</w:t>
             </w:r>
           </w:p>
         </w:tc>
@@ -1920,9 +1899,264 @@
                 <w:sz w:val="24"/>
                 <w:szCs w:val="24"/>
               </w:rPr>
+              <w:t xml:space="preserve">Fix de actions sobrantes en vistas. </w:t>
+            </w:r>
+          </w:p>
+        </w:tc>
+        <w:tc>
+          <w:tcPr>
+            <w:tcW w:w="2265" w:type="dxa"/>
+          </w:tcPr>
+          <w:p>
+            <w:pPr>
+              <w:rPr>
+                <w:rFonts w:ascii="Arial Narrow" w:eastAsia="Arial Narrow" w:hAnsi="Arial Narrow" w:cs="Arial Narrow"/>
+                <w:sz w:val="24"/>
+                <w:szCs w:val="24"/>
+              </w:rPr>
+            </w:pPr>
+            <w:r>
+              <w:rPr>
+                <w:rFonts w:ascii="Arial Narrow" w:eastAsia="Arial Narrow" w:hAnsi="Arial Narrow" w:cs="Arial Narrow"/>
+                <w:sz w:val="24"/>
+                <w:szCs w:val="24"/>
+              </w:rPr>
+              <w:t>05/01/2020</w:t>
+            </w:r>
+          </w:p>
+        </w:tc>
+      </w:tr>
+      <w:tr>
+        <w:tc>
+          <w:tcPr>
+            <w:tcW w:w="1545" w:type="dxa"/>
+          </w:tcPr>
+          <w:p>
+            <w:pPr>
+              <w:rPr>
+                <w:rFonts w:ascii="Arial Narrow" w:eastAsia="Arial Narrow" w:hAnsi="Arial Narrow" w:cs="Arial Narrow"/>
+                <w:sz w:val="24"/>
+                <w:szCs w:val="24"/>
+              </w:rPr>
+            </w:pPr>
+            <w:r>
+              <w:rPr>
+                <w:rFonts w:ascii="Arial Narrow" w:eastAsia="Arial Narrow" w:hAnsi="Arial Narrow" w:cs="Arial Narrow"/>
+                <w:sz w:val="24"/>
+                <w:szCs w:val="24"/>
+              </w:rPr>
+              <w:t>03</w:t>
+            </w:r>
+          </w:p>
+        </w:tc>
+        <w:tc>
+          <w:tcPr>
+            <w:tcW w:w="4440" w:type="dxa"/>
+          </w:tcPr>
+          <w:p>
+            <w:pPr>
+              <w:rPr>
+                <w:rFonts w:ascii="Arial Narrow" w:eastAsia="Arial Narrow" w:hAnsi="Arial Narrow" w:cs="Arial Narrow"/>
+                <w:sz w:val="24"/>
+                <w:szCs w:val="24"/>
+              </w:rPr>
+            </w:pPr>
+            <w:r>
+              <w:rPr>
+                <w:rFonts w:ascii="Arial Narrow" w:eastAsia="Arial Narrow" w:hAnsi="Arial Narrow" w:cs="Arial Narrow"/>
+                <w:sz w:val="24"/>
+                <w:szCs w:val="24"/>
+              </w:rPr>
+              <w:t>Eliminado el campo “Ocupada” en Butaca, ya que se puede conseguir esta información observando si existe una relación entre una entrada y una butaca por una representación determinada.</w:t>
+            </w:r>
+          </w:p>
+        </w:tc>
+        <w:tc>
+          <w:tcPr>
+            <w:tcW w:w="2265" w:type="dxa"/>
+          </w:tcPr>
+          <w:p>
+            <w:pPr>
+              <w:rPr>
+                <w:rFonts w:ascii="Arial Narrow" w:eastAsia="Arial Narrow" w:hAnsi="Arial Narrow" w:cs="Arial Narrow"/>
+                <w:sz w:val="24"/>
+                <w:szCs w:val="24"/>
+              </w:rPr>
+            </w:pPr>
+            <w:r>
+              <w:rPr>
+                <w:rFonts w:ascii="Arial Narrow" w:eastAsia="Arial Narrow" w:hAnsi="Arial Narrow" w:cs="Arial Narrow"/>
+                <w:sz w:val="24"/>
+                <w:szCs w:val="24"/>
+              </w:rPr>
+              <w:t>05/01/2020</w:t>
+            </w:r>
+          </w:p>
+        </w:tc>
+      </w:tr>
+      <w:tr>
+        <w:tc>
+          <w:tcPr>
+            <w:tcW w:w="1545" w:type="dxa"/>
+          </w:tcPr>
+          <w:p>
+            <w:pPr>
+              <w:rPr>
+                <w:rFonts w:ascii="Arial Narrow" w:eastAsia="Arial Narrow" w:hAnsi="Arial Narrow" w:cs="Arial Narrow"/>
+                <w:sz w:val="24"/>
+                <w:szCs w:val="24"/>
+              </w:rPr>
+            </w:pPr>
+            <w:r>
+              <w:rPr>
+                <w:rFonts w:ascii="Arial Narrow" w:eastAsia="Arial Narrow" w:hAnsi="Arial Narrow" w:cs="Arial Narrow"/>
+                <w:sz w:val="24"/>
+                <w:szCs w:val="24"/>
+              </w:rPr>
+              <w:t>03</w:t>
+            </w:r>
+          </w:p>
+        </w:tc>
+        <w:tc>
+          <w:tcPr>
+            <w:tcW w:w="4440" w:type="dxa"/>
+          </w:tcPr>
+          <w:p>
+            <w:pPr>
+              <w:rPr>
+                <w:rFonts w:ascii="Arial Narrow" w:eastAsia="Arial Narrow" w:hAnsi="Arial Narrow" w:cs="Arial Narrow"/>
+                <w:sz w:val="24"/>
+                <w:szCs w:val="24"/>
+              </w:rPr>
+            </w:pPr>
+            <w:r>
+              <w:rPr>
+                <w:rFonts w:ascii="Arial Narrow" w:eastAsia="Arial Narrow" w:hAnsi="Arial Narrow" w:cs="Arial Narrow"/>
+                <w:sz w:val="24"/>
+                <w:szCs w:val="24"/>
+              </w:rPr>
+              <w:t>Creación del modelo autobús.</w:t>
+            </w:r>
+          </w:p>
+        </w:tc>
+        <w:tc>
+          <w:tcPr>
+            <w:tcW w:w="2265" w:type="dxa"/>
+          </w:tcPr>
+          <w:p>
+            <w:pPr>
+              <w:rPr>
+                <w:rFonts w:ascii="Arial Narrow" w:eastAsia="Arial Narrow" w:hAnsi="Arial Narrow" w:cs="Arial Narrow"/>
+                <w:sz w:val="24"/>
+                <w:szCs w:val="24"/>
+              </w:rPr>
+            </w:pPr>
+            <w:r>
+              <w:rPr>
+                <w:rFonts w:ascii="Arial Narrow" w:eastAsia="Arial Narrow" w:hAnsi="Arial Narrow" w:cs="Arial Narrow"/>
+                <w:sz w:val="24"/>
+                <w:szCs w:val="24"/>
+              </w:rPr>
+              <w:t>08/01/2020</w:t>
+            </w:r>
+          </w:p>
+        </w:tc>
+      </w:tr>
+      <w:tr>
+        <w:tc>
+          <w:tcPr>
+            <w:tcW w:w="1545" w:type="dxa"/>
+          </w:tcPr>
+          <w:p>
+            <w:pPr>
+              <w:rPr>
+                <w:rFonts w:ascii="Arial Narrow" w:eastAsia="Arial Narrow" w:hAnsi="Arial Narrow" w:cs="Arial Narrow"/>
+                <w:sz w:val="24"/>
+                <w:szCs w:val="24"/>
+              </w:rPr>
+            </w:pPr>
+            <w:r>
+              <w:rPr>
+                <w:rFonts w:ascii="Arial Narrow" w:eastAsia="Arial Narrow" w:hAnsi="Arial Narrow" w:cs="Arial Narrow"/>
+                <w:sz w:val="24"/>
+                <w:szCs w:val="24"/>
+              </w:rPr>
+              <w:t>03</w:t>
+            </w:r>
+          </w:p>
+        </w:tc>
+        <w:tc>
+          <w:tcPr>
+            <w:tcW w:w="4440" w:type="dxa"/>
+          </w:tcPr>
+          <w:p>
+            <w:pPr>
+              <w:rPr>
+                <w:rFonts w:ascii="Arial Narrow" w:eastAsia="Arial Narrow" w:hAnsi="Arial Narrow" w:cs="Arial Narrow"/>
+                <w:sz w:val="24"/>
+                <w:szCs w:val="24"/>
+              </w:rPr>
+            </w:pPr>
+            <w:r>
+              <w:rPr>
+                <w:rFonts w:ascii="Arial Narrow" w:eastAsia="Arial Narrow" w:hAnsi="Arial Narrow" w:cs="Arial Narrow"/>
+                <w:sz w:val="24"/>
+                <w:szCs w:val="24"/>
+              </w:rPr>
               <w:t>Autobús se muestras como nº personas + matrícula y representación como nombre de espectáculo y fecha de inicio de la representación.</w:t>
             </w:r>
           </w:p>
+        </w:tc>
+        <w:tc>
+          <w:tcPr>
+            <w:tcW w:w="2265" w:type="dxa"/>
+          </w:tcPr>
+          <w:p>
+            <w:pPr>
+              <w:rPr>
+                <w:rFonts w:ascii="Arial Narrow" w:eastAsia="Arial Narrow" w:hAnsi="Arial Narrow" w:cs="Arial Narrow"/>
+                <w:sz w:val="24"/>
+                <w:szCs w:val="24"/>
+              </w:rPr>
+            </w:pPr>
+            <w:r>
+              <w:rPr>
+                <w:rFonts w:ascii="Arial Narrow" w:eastAsia="Arial Narrow" w:hAnsi="Arial Narrow" w:cs="Arial Narrow"/>
+                <w:sz w:val="24"/>
+                <w:szCs w:val="24"/>
+              </w:rPr>
+              <w:t>09/01/2020</w:t>
+            </w:r>
+          </w:p>
+        </w:tc>
+      </w:tr>
+      <w:tr>
+        <w:tc>
+          <w:tcPr>
+            <w:tcW w:w="1545" w:type="dxa"/>
+          </w:tcPr>
+          <w:p>
+            <w:pPr>
+              <w:rPr>
+                <w:rFonts w:ascii="Arial Narrow" w:eastAsia="Arial Narrow" w:hAnsi="Arial Narrow" w:cs="Arial Narrow"/>
+                <w:sz w:val="24"/>
+                <w:szCs w:val="24"/>
+              </w:rPr>
+            </w:pPr>
+            <w:r>
+              <w:rPr>
+                <w:rFonts w:ascii="Arial Narrow" w:eastAsia="Arial Narrow" w:hAnsi="Arial Narrow" w:cs="Arial Narrow"/>
+                <w:sz w:val="24"/>
+                <w:szCs w:val="24"/>
+              </w:rPr>
+              <w:t>03</w:t>
+            </w:r>
+          </w:p>
+        </w:tc>
+        <w:tc>
+          <w:tcPr>
+            <w:tcW w:w="4440" w:type="dxa"/>
+          </w:tcPr>
           <w:p>
             <w:pPr>
               <w:rPr>
@@ -1955,17 +2189,60 @@
                 <w:sz w:val="24"/>
                 <w:szCs w:val="24"/>
               </w:rPr>
-              <w:t xml:space="preserve"> en entrada (porcentajeDescuento) evitando que supere el 100% y que sea inferior de 0</w:t>
-            </w:r>
-            <w:r>
-              <w:rPr>
-                <w:rFonts w:ascii="Arial Narrow" w:eastAsia="Arial Narrow" w:hAnsi="Arial Narrow" w:cs="Arial Narrow"/>
-                <w:sz w:val="24"/>
-                <w:szCs w:val="24"/>
-              </w:rPr>
-              <w:t>%.</w:t>
-            </w:r>
-          </w:p>
+              <w:t xml:space="preserve"> en entrada (porcentajeDescuento) evitando que supere el 100% y que sea inferior de 0%.</w:t>
+            </w:r>
+          </w:p>
+        </w:tc>
+        <w:tc>
+          <w:tcPr>
+            <w:tcW w:w="2265" w:type="dxa"/>
+          </w:tcPr>
+          <w:p>
+            <w:pPr>
+              <w:rPr>
+                <w:rFonts w:ascii="Arial Narrow" w:eastAsia="Arial Narrow" w:hAnsi="Arial Narrow" w:cs="Arial Narrow"/>
+                <w:sz w:val="24"/>
+                <w:szCs w:val="24"/>
+              </w:rPr>
+            </w:pPr>
+            <w:r>
+              <w:rPr>
+                <w:rFonts w:ascii="Arial Narrow" w:eastAsia="Arial Narrow" w:hAnsi="Arial Narrow" w:cs="Arial Narrow"/>
+                <w:sz w:val="24"/>
+                <w:szCs w:val="24"/>
+              </w:rPr>
+              <w:t>09/01/2020</w:t>
+            </w:r>
+          </w:p>
+        </w:tc>
+      </w:tr>
+      <w:tr>
+        <w:tc>
+          <w:tcPr>
+            <w:tcW w:w="1545" w:type="dxa"/>
+          </w:tcPr>
+          <w:p>
+            <w:pPr>
+              <w:rPr>
+                <w:rFonts w:ascii="Arial Narrow" w:eastAsia="Arial Narrow" w:hAnsi="Arial Narrow" w:cs="Arial Narrow"/>
+                <w:sz w:val="24"/>
+                <w:szCs w:val="24"/>
+              </w:rPr>
+            </w:pPr>
+            <w:r>
+              <w:rPr>
+                <w:rFonts w:ascii="Arial Narrow" w:eastAsia="Arial Narrow" w:hAnsi="Arial Narrow" w:cs="Arial Narrow"/>
+                <w:sz w:val="24"/>
+                <w:szCs w:val="24"/>
+              </w:rPr>
+              <w:t>03</w:t>
+            </w:r>
+          </w:p>
+        </w:tc>
+        <w:tc>
+          <w:tcPr>
+            <w:tcW w:w="4440" w:type="dxa"/>
+          </w:tcPr>
           <w:p>
             <w:pPr>
               <w:rPr>
@@ -1983,29 +2260,88 @@
               <w:t>Creación de todos los datos de prueba en ambos módulos.</w:t>
             </w:r>
           </w:p>
-          <w:p>
-            <w:pPr>
-              <w:rPr>
-                <w:rFonts w:ascii="Arial Narrow" w:eastAsia="Arial Narrow" w:hAnsi="Arial Narrow" w:cs="Arial Narrow"/>
-                <w:sz w:val="24"/>
-                <w:szCs w:val="24"/>
-              </w:rPr>
-            </w:pPr>
-            <w:r>
-              <w:rPr>
-                <w:rFonts w:ascii="Arial Narrow" w:eastAsia="Arial Narrow" w:hAnsi="Arial Narrow" w:cs="Arial Narrow"/>
-                <w:sz w:val="24"/>
-                <w:szCs w:val="24"/>
-              </w:rPr>
-              <w:t xml:space="preserve">Añadido Workflow tanto en espectáculos como en autobús. Un espectáculo empieza con un estado por defecto “propuesto” y el administrador podrá aprobarlo o rechazarlo para que se lleve a cabo en una </w:t>
-            </w:r>
-            <w:r>
-              <w:rPr>
-                <w:rFonts w:ascii="Arial Narrow" w:eastAsia="Arial Narrow" w:hAnsi="Arial Narrow" w:cs="Arial Narrow"/>
-                <w:sz w:val="24"/>
-                <w:szCs w:val="24"/>
-              </w:rPr>
-              <w:t xml:space="preserve">representación. El autobús pasa por las siguiente 4 fases (en ciclo circular): </w:t>
+        </w:tc>
+        <w:tc>
+          <w:tcPr>
+            <w:tcW w:w="2265" w:type="dxa"/>
+          </w:tcPr>
+          <w:p>
+            <w:pPr>
+              <w:rPr>
+                <w:rFonts w:ascii="Arial Narrow" w:eastAsia="Arial Narrow" w:hAnsi="Arial Narrow" w:cs="Arial Narrow"/>
+                <w:sz w:val="24"/>
+                <w:szCs w:val="24"/>
+              </w:rPr>
+            </w:pPr>
+            <w:r>
+              <w:rPr>
+                <w:rFonts w:ascii="Arial Narrow" w:eastAsia="Arial Narrow" w:hAnsi="Arial Narrow" w:cs="Arial Narrow"/>
+                <w:sz w:val="24"/>
+                <w:szCs w:val="24"/>
+              </w:rPr>
+              <w:t>09/01/2020</w:t>
+            </w:r>
+          </w:p>
+        </w:tc>
+      </w:tr>
+      <w:tr>
+        <w:tc>
+          <w:tcPr>
+            <w:tcW w:w="1545" w:type="dxa"/>
+          </w:tcPr>
+          <w:p>
+            <w:pPr>
+              <w:rPr>
+                <w:rFonts w:ascii="Arial Narrow" w:eastAsia="Arial Narrow" w:hAnsi="Arial Narrow" w:cs="Arial Narrow"/>
+                <w:sz w:val="24"/>
+                <w:szCs w:val="24"/>
+              </w:rPr>
+            </w:pPr>
+            <w:r>
+              <w:rPr>
+                <w:rFonts w:ascii="Arial Narrow" w:eastAsia="Arial Narrow" w:hAnsi="Arial Narrow" w:cs="Arial Narrow"/>
+                <w:sz w:val="24"/>
+                <w:szCs w:val="24"/>
+              </w:rPr>
+              <w:t>03</w:t>
+            </w:r>
+          </w:p>
+        </w:tc>
+        <w:tc>
+          <w:tcPr>
+            <w:tcW w:w="4440" w:type="dxa"/>
+          </w:tcPr>
+          <w:p>
+            <w:pPr>
+              <w:rPr>
+                <w:rFonts w:ascii="Arial Narrow" w:eastAsia="Arial Narrow" w:hAnsi="Arial Narrow" w:cs="Arial Narrow"/>
+                <w:sz w:val="24"/>
+                <w:szCs w:val="24"/>
+              </w:rPr>
+            </w:pPr>
+            <w:r>
+              <w:rPr>
+                <w:rFonts w:ascii="Arial Narrow" w:eastAsia="Arial Narrow" w:hAnsi="Arial Narrow" w:cs="Arial Narrow"/>
+                <w:sz w:val="24"/>
+                <w:szCs w:val="24"/>
+              </w:rPr>
+              <w:t>Añadido Workflow tanto en espectáculos como en autobús. Un espectáculo empieza con un estado por defecto “propuesto” y el administrador podrá aprobarlo o rechazarlo para que se lleve a cabo en una representación. El autobús pasa por las siguiente</w:t>
+            </w:r>
+            <w:r>
+              <w:rPr>
+                <w:rFonts w:ascii="Arial Narrow" w:eastAsia="Arial Narrow" w:hAnsi="Arial Narrow" w:cs="Arial Narrow"/>
+                <w:sz w:val="24"/>
+                <w:szCs w:val="24"/>
+              </w:rPr>
+              <w:t>s</w:t>
+            </w:r>
+            <w:r>
+              <w:rPr>
+                <w:rFonts w:ascii="Arial Narrow" w:eastAsia="Arial Narrow" w:hAnsi="Arial Narrow" w:cs="Arial Narrow"/>
+                <w:sz w:val="24"/>
+                <w:szCs w:val="24"/>
+              </w:rPr>
+              <w:t xml:space="preserve"> 4 fases (en ciclo circular): </w:t>
             </w:r>
             <w:r>
               <w:rPr>
@@ -2101,66 +2437,6 @@
               <w:t xml:space="preserve">Restricción funcional en el modelo butaca y entrada. </w:t>
             </w:r>
           </w:p>
-          <w:p>
-            <w:pPr>
-              <w:rPr>
-                <w:rFonts w:ascii="Arial Narrow" w:eastAsia="Arial Narrow" w:hAnsi="Arial Narrow" w:cs="Arial Narrow"/>
-                <w:sz w:val="24"/>
-                <w:szCs w:val="24"/>
-              </w:rPr>
-            </w:pPr>
-            <w:r>
-              <w:rPr>
-                <w:rFonts w:ascii="Arial Narrow" w:eastAsia="Arial Narrow" w:hAnsi="Arial Narrow" w:cs="Arial Narrow"/>
-                <w:sz w:val="24"/>
-                <w:szCs w:val="24"/>
-              </w:rPr>
-              <w:lastRenderedPageBreak/>
-              <w:t>Añadido iconos en los módulos.</w:t>
-            </w:r>
-          </w:p>
-          <w:p>
-            <w:pPr>
-              <w:rPr>
-                <w:rFonts w:ascii="Arial Narrow" w:eastAsia="Arial Narrow" w:hAnsi="Arial Narrow" w:cs="Arial Narrow"/>
-                <w:sz w:val="24"/>
-                <w:szCs w:val="24"/>
-              </w:rPr>
-            </w:pPr>
-            <w:r>
-              <w:rPr>
-                <w:rFonts w:ascii="Arial Narrow" w:eastAsia="Arial Narrow" w:hAnsi="Arial Narrow" w:cs="Arial Narrow"/>
-                <w:sz w:val="24"/>
-                <w:szCs w:val="24"/>
-              </w:rPr>
-              <w:t>Agregado campo ImagenPortada en espectáculo.</w:t>
-            </w:r>
-          </w:p>
-          <w:p>
-            <w:pPr>
-              <w:rPr>
-                <w:rFonts w:ascii="Arial Narrow" w:eastAsia="Arial Narrow" w:hAnsi="Arial Narrow" w:cs="Arial Narrow"/>
-                <w:sz w:val="24"/>
-                <w:szCs w:val="24"/>
-              </w:rPr>
-            </w:pPr>
-            <w:r>
-              <w:rPr>
-                <w:rFonts w:ascii="Arial Narrow" w:eastAsia="Arial Narrow" w:hAnsi="Arial Narrow" w:cs="Arial Narrow"/>
-                <w:sz w:val="24"/>
-                <w:szCs w:val="24"/>
-              </w:rPr>
-              <w:t>Agregado restricción funcional: “_check_tipo_Entrada”: si la entrada tiene asociada una butaca obligatoriamente tiene que ser una entrada de tipo individual y si tiene varias butac</w:t>
-            </w:r>
-            <w:r>
-              <w:rPr>
-                <w:rFonts w:ascii="Arial Narrow" w:eastAsia="Arial Narrow" w:hAnsi="Arial Narrow" w:cs="Arial Narrow"/>
-                <w:sz w:val="24"/>
-                <w:szCs w:val="24"/>
-              </w:rPr>
-              <w:t>as debe de ser entrada de tipo grupal.</w:t>
-            </w:r>
-          </w:p>
         </w:tc>
         <w:tc>
           <w:tcPr>
@@ -2180,7 +2456,6 @@
                 <w:sz w:val="24"/>
                 <w:szCs w:val="24"/>
               </w:rPr>
-              <w:lastRenderedPageBreak/>
               <w:t>10/01/2020</w:t>
             </w:r>
           </w:p>
@@ -2205,6 +2480,7 @@
                 <w:sz w:val="24"/>
                 <w:szCs w:val="24"/>
               </w:rPr>
+              <w:lastRenderedPageBreak/>
               <w:t>03</w:t>
             </w:r>
           </w:p>
@@ -2227,9 +2503,264 @@
                 <w:sz w:val="24"/>
                 <w:szCs w:val="24"/>
               </w:rPr>
+              <w:t>Añadido iconos en los módulos.</w:t>
+            </w:r>
+          </w:p>
+        </w:tc>
+        <w:tc>
+          <w:tcPr>
+            <w:tcW w:w="2265" w:type="dxa"/>
+          </w:tcPr>
+          <w:p>
+            <w:pPr>
+              <w:rPr>
+                <w:rFonts w:ascii="Arial Narrow" w:eastAsia="Arial Narrow" w:hAnsi="Arial Narrow" w:cs="Arial Narrow"/>
+                <w:sz w:val="24"/>
+                <w:szCs w:val="24"/>
+              </w:rPr>
+            </w:pPr>
+            <w:r>
+              <w:rPr>
+                <w:rFonts w:ascii="Arial Narrow" w:eastAsia="Arial Narrow" w:hAnsi="Arial Narrow" w:cs="Arial Narrow"/>
+                <w:sz w:val="24"/>
+                <w:szCs w:val="24"/>
+              </w:rPr>
+              <w:t>10/01/2020</w:t>
+            </w:r>
+          </w:p>
+        </w:tc>
+      </w:tr>
+      <w:tr>
+        <w:tc>
+          <w:tcPr>
+            <w:tcW w:w="1545" w:type="dxa"/>
+          </w:tcPr>
+          <w:p>
+            <w:pPr>
+              <w:rPr>
+                <w:rFonts w:ascii="Arial Narrow" w:eastAsia="Arial Narrow" w:hAnsi="Arial Narrow" w:cs="Arial Narrow"/>
+                <w:sz w:val="24"/>
+                <w:szCs w:val="24"/>
+              </w:rPr>
+            </w:pPr>
+            <w:r>
+              <w:rPr>
+                <w:rFonts w:ascii="Arial Narrow" w:eastAsia="Arial Narrow" w:hAnsi="Arial Narrow" w:cs="Arial Narrow"/>
+                <w:sz w:val="24"/>
+                <w:szCs w:val="24"/>
+              </w:rPr>
+              <w:t>03</w:t>
+            </w:r>
+          </w:p>
+        </w:tc>
+        <w:tc>
+          <w:tcPr>
+            <w:tcW w:w="4440" w:type="dxa"/>
+          </w:tcPr>
+          <w:p>
+            <w:pPr>
+              <w:rPr>
+                <w:rFonts w:ascii="Arial Narrow" w:eastAsia="Arial Narrow" w:hAnsi="Arial Narrow" w:cs="Arial Narrow"/>
+                <w:sz w:val="24"/>
+                <w:szCs w:val="24"/>
+              </w:rPr>
+            </w:pPr>
+            <w:r>
+              <w:rPr>
+                <w:rFonts w:ascii="Arial Narrow" w:eastAsia="Arial Narrow" w:hAnsi="Arial Narrow" w:cs="Arial Narrow"/>
+                <w:sz w:val="24"/>
+                <w:szCs w:val="24"/>
+              </w:rPr>
+              <w:t>Agregado campo ImagenPortada en espectáculo.</w:t>
+            </w:r>
+          </w:p>
+        </w:tc>
+        <w:tc>
+          <w:tcPr>
+            <w:tcW w:w="2265" w:type="dxa"/>
+          </w:tcPr>
+          <w:p>
+            <w:pPr>
+              <w:rPr>
+                <w:rFonts w:ascii="Arial Narrow" w:eastAsia="Arial Narrow" w:hAnsi="Arial Narrow" w:cs="Arial Narrow"/>
+                <w:sz w:val="24"/>
+                <w:szCs w:val="24"/>
+              </w:rPr>
+            </w:pPr>
+            <w:r>
+              <w:rPr>
+                <w:rFonts w:ascii="Arial Narrow" w:eastAsia="Arial Narrow" w:hAnsi="Arial Narrow" w:cs="Arial Narrow"/>
+                <w:sz w:val="24"/>
+                <w:szCs w:val="24"/>
+              </w:rPr>
+              <w:t>10/01/2020</w:t>
+            </w:r>
+          </w:p>
+        </w:tc>
+      </w:tr>
+      <w:tr>
+        <w:tc>
+          <w:tcPr>
+            <w:tcW w:w="1545" w:type="dxa"/>
+          </w:tcPr>
+          <w:p>
+            <w:pPr>
+              <w:rPr>
+                <w:rFonts w:ascii="Arial Narrow" w:eastAsia="Arial Narrow" w:hAnsi="Arial Narrow" w:cs="Arial Narrow"/>
+                <w:sz w:val="24"/>
+                <w:szCs w:val="24"/>
+              </w:rPr>
+            </w:pPr>
+            <w:r>
+              <w:rPr>
+                <w:rFonts w:ascii="Arial Narrow" w:eastAsia="Arial Narrow" w:hAnsi="Arial Narrow" w:cs="Arial Narrow"/>
+                <w:sz w:val="24"/>
+                <w:szCs w:val="24"/>
+              </w:rPr>
+              <w:t>03</w:t>
+            </w:r>
+          </w:p>
+        </w:tc>
+        <w:tc>
+          <w:tcPr>
+            <w:tcW w:w="4440" w:type="dxa"/>
+          </w:tcPr>
+          <w:p>
+            <w:pPr>
+              <w:rPr>
+                <w:rFonts w:ascii="Arial Narrow" w:eastAsia="Arial Narrow" w:hAnsi="Arial Narrow" w:cs="Arial Narrow"/>
+                <w:sz w:val="24"/>
+                <w:szCs w:val="24"/>
+              </w:rPr>
+            </w:pPr>
+            <w:r>
+              <w:rPr>
+                <w:rFonts w:ascii="Arial Narrow" w:eastAsia="Arial Narrow" w:hAnsi="Arial Narrow" w:cs="Arial Narrow"/>
+                <w:sz w:val="24"/>
+                <w:szCs w:val="24"/>
+              </w:rPr>
+              <w:t>Agregado restricción funcional: “_check_tipo_Entrada”: si la entrada tiene asociada una butaca obligatoriamente tiene que ser una entrada de tipo individual y si tiene varias butacas debe de ser entrada de tipo grupal.</w:t>
+            </w:r>
+          </w:p>
+        </w:tc>
+        <w:tc>
+          <w:tcPr>
+            <w:tcW w:w="2265" w:type="dxa"/>
+          </w:tcPr>
+          <w:p>
+            <w:pPr>
+              <w:rPr>
+                <w:rFonts w:ascii="Arial Narrow" w:eastAsia="Arial Narrow" w:hAnsi="Arial Narrow" w:cs="Arial Narrow"/>
+                <w:sz w:val="24"/>
+                <w:szCs w:val="24"/>
+              </w:rPr>
+            </w:pPr>
+            <w:r>
+              <w:rPr>
+                <w:rFonts w:ascii="Arial Narrow" w:eastAsia="Arial Narrow" w:hAnsi="Arial Narrow" w:cs="Arial Narrow"/>
+                <w:sz w:val="24"/>
+                <w:szCs w:val="24"/>
+              </w:rPr>
+              <w:t>10/01/2020</w:t>
+            </w:r>
+          </w:p>
+        </w:tc>
+      </w:tr>
+      <w:tr>
+        <w:tc>
+          <w:tcPr>
+            <w:tcW w:w="1545" w:type="dxa"/>
+          </w:tcPr>
+          <w:p>
+            <w:pPr>
+              <w:rPr>
+                <w:rFonts w:ascii="Arial Narrow" w:eastAsia="Arial Narrow" w:hAnsi="Arial Narrow" w:cs="Arial Narrow"/>
+                <w:sz w:val="24"/>
+                <w:szCs w:val="24"/>
+              </w:rPr>
+            </w:pPr>
+            <w:r>
+              <w:rPr>
+                <w:rFonts w:ascii="Arial Narrow" w:eastAsia="Arial Narrow" w:hAnsi="Arial Narrow" w:cs="Arial Narrow"/>
+                <w:sz w:val="24"/>
+                <w:szCs w:val="24"/>
+              </w:rPr>
+              <w:t>03</w:t>
+            </w:r>
+          </w:p>
+        </w:tc>
+        <w:tc>
+          <w:tcPr>
+            <w:tcW w:w="4440" w:type="dxa"/>
+          </w:tcPr>
+          <w:p>
+            <w:pPr>
+              <w:rPr>
+                <w:rFonts w:ascii="Arial Narrow" w:eastAsia="Arial Narrow" w:hAnsi="Arial Narrow" w:cs="Arial Narrow"/>
+                <w:sz w:val="24"/>
+                <w:szCs w:val="24"/>
+              </w:rPr>
+            </w:pPr>
+            <w:r>
+              <w:rPr>
+                <w:rFonts w:ascii="Arial Narrow" w:eastAsia="Arial Narrow" w:hAnsi="Arial Narrow" w:cs="Arial Narrow"/>
+                <w:sz w:val="24"/>
+                <w:szCs w:val="24"/>
+              </w:rPr>
               <w:t>Restricción funcional en modelo representación.</w:t>
             </w:r>
           </w:p>
+        </w:tc>
+        <w:tc>
+          <w:tcPr>
+            <w:tcW w:w="2265" w:type="dxa"/>
+          </w:tcPr>
+          <w:p>
+            <w:pPr>
+              <w:rPr>
+                <w:rFonts w:ascii="Arial Narrow" w:eastAsia="Arial Narrow" w:hAnsi="Arial Narrow" w:cs="Arial Narrow"/>
+                <w:sz w:val="24"/>
+                <w:szCs w:val="24"/>
+              </w:rPr>
+            </w:pPr>
+            <w:r>
+              <w:rPr>
+                <w:rFonts w:ascii="Arial Narrow" w:eastAsia="Arial Narrow" w:hAnsi="Arial Narrow" w:cs="Arial Narrow"/>
+                <w:sz w:val="24"/>
+                <w:szCs w:val="24"/>
+              </w:rPr>
+              <w:t>11/01/2020</w:t>
+            </w:r>
+          </w:p>
+        </w:tc>
+      </w:tr>
+      <w:tr>
+        <w:tc>
+          <w:tcPr>
+            <w:tcW w:w="1545" w:type="dxa"/>
+          </w:tcPr>
+          <w:p>
+            <w:pPr>
+              <w:rPr>
+                <w:rFonts w:ascii="Arial Narrow" w:eastAsia="Arial Narrow" w:hAnsi="Arial Narrow" w:cs="Arial Narrow"/>
+                <w:sz w:val="24"/>
+                <w:szCs w:val="24"/>
+              </w:rPr>
+            </w:pPr>
+            <w:r>
+              <w:rPr>
+                <w:rFonts w:ascii="Arial Narrow" w:eastAsia="Arial Narrow" w:hAnsi="Arial Narrow" w:cs="Arial Narrow"/>
+                <w:sz w:val="24"/>
+                <w:szCs w:val="24"/>
+              </w:rPr>
+              <w:t>03</w:t>
+            </w:r>
+          </w:p>
+        </w:tc>
+        <w:tc>
+          <w:tcPr>
+            <w:tcW w:w="4440" w:type="dxa"/>
+          </w:tcPr>
           <w:p>
             <w:pPr>
               <w:rPr>
@@ -2247,31 +2778,125 @@
               <w:t xml:space="preserve">Añadido botón de autobús roto: Si un autobús se rompe se deberá de desvincular de las entradas grupales asociadas. </w:t>
             </w:r>
           </w:p>
-          <w:p>
-            <w:pPr>
-              <w:rPr>
-                <w:rFonts w:ascii="Arial Narrow" w:eastAsia="Arial Narrow" w:hAnsi="Arial Narrow" w:cs="Arial Narrow"/>
-                <w:sz w:val="24"/>
-                <w:szCs w:val="24"/>
-              </w:rPr>
-            </w:pPr>
-            <w:r>
-              <w:rPr>
-                <w:rFonts w:ascii="Arial Narrow" w:eastAsia="Arial Narrow" w:hAnsi="Arial Narrow" w:cs="Arial Narrow"/>
-                <w:sz w:val="24"/>
-                <w:szCs w:val="24"/>
-              </w:rPr>
-              <w:t xml:space="preserve">[Fix] Falta de referencia de la vista </w:t>
-            </w:r>
-            <w:r>
-              <w:rPr>
-                <w:rFonts w:ascii="Arial Narrow" w:eastAsia="Arial Narrow" w:hAnsi="Arial Narrow" w:cs="Arial Narrow"/>
-                <w:sz w:val="24"/>
-                <w:szCs w:val="24"/>
-              </w:rPr>
-              <w:t>avanzada search.</w:t>
-            </w:r>
-          </w:p>
+        </w:tc>
+        <w:tc>
+          <w:tcPr>
+            <w:tcW w:w="2265" w:type="dxa"/>
+          </w:tcPr>
+          <w:p>
+            <w:pPr>
+              <w:rPr>
+                <w:rFonts w:ascii="Arial Narrow" w:eastAsia="Arial Narrow" w:hAnsi="Arial Narrow" w:cs="Arial Narrow"/>
+                <w:sz w:val="24"/>
+                <w:szCs w:val="24"/>
+              </w:rPr>
+            </w:pPr>
+            <w:r>
+              <w:rPr>
+                <w:rFonts w:ascii="Arial Narrow" w:eastAsia="Arial Narrow" w:hAnsi="Arial Narrow" w:cs="Arial Narrow"/>
+                <w:sz w:val="24"/>
+                <w:szCs w:val="24"/>
+              </w:rPr>
+              <w:t>11/01/2020</w:t>
+            </w:r>
+          </w:p>
+        </w:tc>
+      </w:tr>
+      <w:tr>
+        <w:tc>
+          <w:tcPr>
+            <w:tcW w:w="1545" w:type="dxa"/>
+          </w:tcPr>
+          <w:p>
+            <w:pPr>
+              <w:rPr>
+                <w:rFonts w:ascii="Arial Narrow" w:eastAsia="Arial Narrow" w:hAnsi="Arial Narrow" w:cs="Arial Narrow"/>
+                <w:sz w:val="24"/>
+                <w:szCs w:val="24"/>
+              </w:rPr>
+            </w:pPr>
+            <w:r>
+              <w:rPr>
+                <w:rFonts w:ascii="Arial Narrow" w:eastAsia="Arial Narrow" w:hAnsi="Arial Narrow" w:cs="Arial Narrow"/>
+                <w:sz w:val="24"/>
+                <w:szCs w:val="24"/>
+              </w:rPr>
+              <w:t>03</w:t>
+            </w:r>
+          </w:p>
+        </w:tc>
+        <w:tc>
+          <w:tcPr>
+            <w:tcW w:w="4440" w:type="dxa"/>
+          </w:tcPr>
+          <w:p>
+            <w:pPr>
+              <w:rPr>
+                <w:rFonts w:ascii="Arial Narrow" w:eastAsia="Arial Narrow" w:hAnsi="Arial Narrow" w:cs="Arial Narrow"/>
+                <w:sz w:val="24"/>
+                <w:szCs w:val="24"/>
+              </w:rPr>
+            </w:pPr>
+            <w:r>
+              <w:rPr>
+                <w:rFonts w:ascii="Arial Narrow" w:eastAsia="Arial Narrow" w:hAnsi="Arial Narrow" w:cs="Arial Narrow"/>
+                <w:sz w:val="24"/>
+                <w:szCs w:val="24"/>
+              </w:rPr>
+              <w:t>[Fix] Falta de referencia de la vista avanzada search.</w:t>
+            </w:r>
+          </w:p>
+        </w:tc>
+        <w:tc>
+          <w:tcPr>
+            <w:tcW w:w="2265" w:type="dxa"/>
+          </w:tcPr>
+          <w:p>
+            <w:pPr>
+              <w:rPr>
+                <w:rFonts w:ascii="Arial Narrow" w:eastAsia="Arial Narrow" w:hAnsi="Arial Narrow" w:cs="Arial Narrow"/>
+                <w:sz w:val="24"/>
+                <w:szCs w:val="24"/>
+              </w:rPr>
+            </w:pPr>
+            <w:r>
+              <w:rPr>
+                <w:rFonts w:ascii="Arial Narrow" w:eastAsia="Arial Narrow" w:hAnsi="Arial Narrow" w:cs="Arial Narrow"/>
+                <w:sz w:val="24"/>
+                <w:szCs w:val="24"/>
+              </w:rPr>
+              <w:t>11/01/2020</w:t>
+            </w:r>
+          </w:p>
+        </w:tc>
+      </w:tr>
+      <w:tr>
+        <w:tc>
+          <w:tcPr>
+            <w:tcW w:w="1545" w:type="dxa"/>
+          </w:tcPr>
+          <w:p>
+            <w:pPr>
+              <w:rPr>
+                <w:rFonts w:ascii="Arial Narrow" w:eastAsia="Arial Narrow" w:hAnsi="Arial Narrow" w:cs="Arial Narrow"/>
+                <w:sz w:val="24"/>
+                <w:szCs w:val="24"/>
+              </w:rPr>
+            </w:pPr>
+            <w:r>
+              <w:rPr>
+                <w:rFonts w:ascii="Arial Narrow" w:eastAsia="Arial Narrow" w:hAnsi="Arial Narrow" w:cs="Arial Narrow"/>
+                <w:sz w:val="24"/>
+                <w:szCs w:val="24"/>
+              </w:rPr>
+              <w:t>03</w:t>
+            </w:r>
+          </w:p>
+        </w:tc>
+        <w:tc>
+          <w:tcPr>
+            <w:tcW w:w="4440" w:type="dxa"/>
+          </w:tcPr>
           <w:p>
             <w:pPr>
               <w:rPr>
@@ -2307,6 +2932,57 @@
               <w:t xml:space="preserve"> en entrada: Añadido un onchange que muestra un mensaje de alerta en caso de que se asocie una entrada de tipo adaptada a una representación no adaptada.</w:t>
             </w:r>
           </w:p>
+        </w:tc>
+        <w:tc>
+          <w:tcPr>
+            <w:tcW w:w="2265" w:type="dxa"/>
+          </w:tcPr>
+          <w:p>
+            <w:pPr>
+              <w:rPr>
+                <w:rFonts w:ascii="Arial Narrow" w:eastAsia="Arial Narrow" w:hAnsi="Arial Narrow" w:cs="Arial Narrow"/>
+                <w:sz w:val="24"/>
+                <w:szCs w:val="24"/>
+              </w:rPr>
+            </w:pPr>
+            <w:r>
+              <w:rPr>
+                <w:rFonts w:ascii="Arial Narrow" w:eastAsia="Arial Narrow" w:hAnsi="Arial Narrow" w:cs="Arial Narrow"/>
+                <w:sz w:val="24"/>
+                <w:szCs w:val="24"/>
+              </w:rPr>
+              <w:t>11/01/2020</w:t>
+            </w:r>
+          </w:p>
+        </w:tc>
+      </w:tr>
+      <w:tr>
+        <w:tc>
+          <w:tcPr>
+            <w:tcW w:w="1545" w:type="dxa"/>
+          </w:tcPr>
+          <w:p>
+            <w:pPr>
+              <w:rPr>
+                <w:rFonts w:ascii="Arial Narrow" w:eastAsia="Arial Narrow" w:hAnsi="Arial Narrow" w:cs="Arial Narrow"/>
+                <w:sz w:val="24"/>
+                <w:szCs w:val="24"/>
+              </w:rPr>
+            </w:pPr>
+            <w:r>
+              <w:rPr>
+                <w:rFonts w:ascii="Arial Narrow" w:eastAsia="Arial Narrow" w:hAnsi="Arial Narrow" w:cs="Arial Narrow"/>
+                <w:sz w:val="24"/>
+                <w:szCs w:val="24"/>
+              </w:rPr>
+              <w:t>03</w:t>
+            </w:r>
+          </w:p>
+        </w:tc>
+        <w:tc>
+          <w:tcPr>
+            <w:tcW w:w="4440" w:type="dxa"/>
+          </w:tcPr>
           <w:p>
             <w:pPr>
               <w:rPr>
@@ -2365,15 +3041,7 @@
                 <w:sz w:val="24"/>
                 <w:szCs w:val="24"/>
               </w:rPr>
-              <w:t>En entrad</w:t>
-            </w:r>
-            <w:r>
-              <w:rPr>
-                <w:rFonts w:ascii="Arial Narrow" w:eastAsia="Arial Narrow" w:hAnsi="Arial Narrow" w:cs="Arial Narrow"/>
-                <w:sz w:val="24"/>
-                <w:szCs w:val="24"/>
-              </w:rPr>
-              <w:t xml:space="preserve">a individual: tipo único. </w:t>
+              <w:t xml:space="preserve">En entrada individual: tipo único. </w:t>
             </w:r>
           </w:p>
           <w:p>
@@ -2397,6 +3065,57 @@
               <w:t xml:space="preserve">En representación: el tiempo de fin de la representación no puede ser anterior a la fecha de inicio. </w:t>
             </w:r>
           </w:p>
+        </w:tc>
+        <w:tc>
+          <w:tcPr>
+            <w:tcW w:w="2265" w:type="dxa"/>
+          </w:tcPr>
+          <w:p>
+            <w:pPr>
+              <w:rPr>
+                <w:rFonts w:ascii="Arial Narrow" w:eastAsia="Arial Narrow" w:hAnsi="Arial Narrow" w:cs="Arial Narrow"/>
+                <w:sz w:val="24"/>
+                <w:szCs w:val="24"/>
+              </w:rPr>
+            </w:pPr>
+            <w:r>
+              <w:rPr>
+                <w:rFonts w:ascii="Arial Narrow" w:eastAsia="Arial Narrow" w:hAnsi="Arial Narrow" w:cs="Arial Narrow"/>
+                <w:sz w:val="24"/>
+                <w:szCs w:val="24"/>
+              </w:rPr>
+              <w:t>11/01/2020</w:t>
+            </w:r>
+          </w:p>
+        </w:tc>
+      </w:tr>
+      <w:tr>
+        <w:tc>
+          <w:tcPr>
+            <w:tcW w:w="1545" w:type="dxa"/>
+          </w:tcPr>
+          <w:p>
+            <w:pPr>
+              <w:rPr>
+                <w:rFonts w:ascii="Arial Narrow" w:eastAsia="Arial Narrow" w:hAnsi="Arial Narrow" w:cs="Arial Narrow"/>
+                <w:sz w:val="24"/>
+                <w:szCs w:val="24"/>
+              </w:rPr>
+            </w:pPr>
+            <w:r>
+              <w:rPr>
+                <w:rFonts w:ascii="Arial Narrow" w:eastAsia="Arial Narrow" w:hAnsi="Arial Narrow" w:cs="Arial Narrow"/>
+                <w:sz w:val="24"/>
+                <w:szCs w:val="24"/>
+              </w:rPr>
+              <w:t>03</w:t>
+            </w:r>
+          </w:p>
+        </w:tc>
+        <w:tc>
+          <w:tcPr>
+            <w:tcW w:w="4440" w:type="dxa"/>
+          </w:tcPr>
           <w:p>
             <w:pPr>
               <w:rPr>
@@ -2485,13 +3204,12 @@
       <w:sdtContent>
         <w:p>
           <w:pPr>
+            <w:pStyle w:val="TDC1"/>
             <w:tabs>
-              <w:tab w:val="right" w:pos="8508"/>
+              <w:tab w:val="right" w:pos="8494"/>
             </w:tabs>
-            <w:spacing w:before="80" w:line="240" w:lineRule="auto"/>
             <w:rPr>
-              <w:b/>
-              <w:color w:val="000000"/>
+              <w:noProof/>
             </w:rPr>
           </w:pPr>
           <w:r>
@@ -2503,231 +3221,403 @@
           <w:r>
             <w:fldChar w:fldCharType="separate"/>
           </w:r>
-          <w:hyperlink w:anchor="_gjdgxs">
-            <w:r>
-              <w:rPr>
-                <w:b/>
-                <w:color w:val="000000"/>
+          <w:hyperlink w:anchor="_Toc29762948" w:history="1">
+            <w:r>
+              <w:rPr>
+                <w:rStyle w:val="Hipervnculo"/>
+                <w:noProof/>
               </w:rPr>
               <w:t>1 OPORTUNIDAD DE NEGOCIO</w:t>
             </w:r>
+            <w:r>
+              <w:rPr>
+                <w:noProof/>
+                <w:webHidden/>
+              </w:rPr>
+              <w:tab/>
+            </w:r>
+            <w:r>
+              <w:rPr>
+                <w:noProof/>
+                <w:webHidden/>
+              </w:rPr>
+              <w:fldChar w:fldCharType="begin"/>
+            </w:r>
+            <w:r>
+              <w:rPr>
+                <w:noProof/>
+                <w:webHidden/>
+              </w:rPr>
+              <w:instrText xml:space="preserve"> PAGEREF _Toc29762948 \h </w:instrText>
+            </w:r>
+            <w:r>
+              <w:rPr>
+                <w:noProof/>
+                <w:webHidden/>
+              </w:rPr>
+            </w:r>
+            <w:r>
+              <w:rPr>
+                <w:noProof/>
+                <w:webHidden/>
+              </w:rPr>
+              <w:fldChar w:fldCharType="separate"/>
+            </w:r>
+            <w:r>
+              <w:rPr>
+                <w:noProof/>
+                <w:webHidden/>
+              </w:rPr>
+              <w:t>7</w:t>
+            </w:r>
+            <w:r>
+              <w:rPr>
+                <w:noProof/>
+                <w:webHidden/>
+              </w:rPr>
+              <w:fldChar w:fldCharType="end"/>
+            </w:r>
           </w:hyperlink>
-          <w:r>
-            <w:rPr>
-              <w:b/>
-              <w:color w:val="000000"/>
-            </w:rPr>
-            <w:tab/>
-          </w:r>
-          <w:r>
-            <w:fldChar w:fldCharType="begin"/>
-          </w:r>
-          <w:r>
-            <w:instrText xml:space="preserve"> PAGEREF _gjdgxs \h </w:instrText>
-          </w:r>
-          <w:r>
-            <w:fldChar w:fldCharType="separate"/>
-          </w:r>
-          <w:r>
+        </w:p>
+        <w:p>
+          <w:pPr>
+            <w:pStyle w:val="TDC1"/>
+            <w:tabs>
+              <w:tab w:val="right" w:pos="8494"/>
+            </w:tabs>
             <w:rPr>
               <w:noProof/>
             </w:rPr>
-            <w:t>6</w:t>
-          </w:r>
-          <w:r>
-            <w:fldChar w:fldCharType="end"/>
-          </w:r>
+          </w:pPr>
+          <w:hyperlink w:anchor="_Toc29762949" w:history="1">
+            <w:r>
+              <w:rPr>
+                <w:rStyle w:val="Hipervnculo"/>
+                <w:noProof/>
+              </w:rPr>
+              <w:t>2 DESCRIPCIÓN DEL SISTEMA</w:t>
+            </w:r>
+            <w:r>
+              <w:rPr>
+                <w:noProof/>
+                <w:webHidden/>
+              </w:rPr>
+              <w:tab/>
+            </w:r>
+            <w:r>
+              <w:rPr>
+                <w:noProof/>
+                <w:webHidden/>
+              </w:rPr>
+              <w:fldChar w:fldCharType="begin"/>
+            </w:r>
+            <w:r>
+              <w:rPr>
+                <w:noProof/>
+                <w:webHidden/>
+              </w:rPr>
+              <w:instrText xml:space="preserve"> PAGEREF _Toc29762949 \h </w:instrText>
+            </w:r>
+            <w:r>
+              <w:rPr>
+                <w:noProof/>
+                <w:webHidden/>
+              </w:rPr>
+            </w:r>
+            <w:r>
+              <w:rPr>
+                <w:noProof/>
+                <w:webHidden/>
+              </w:rPr>
+              <w:fldChar w:fldCharType="separate"/>
+            </w:r>
+            <w:r>
+              <w:rPr>
+                <w:noProof/>
+                <w:webHidden/>
+              </w:rPr>
+              <w:t>9</w:t>
+            </w:r>
+            <w:r>
+              <w:rPr>
+                <w:noProof/>
+                <w:webHidden/>
+              </w:rPr>
+              <w:fldChar w:fldCharType="end"/>
+            </w:r>
+          </w:hyperlink>
         </w:p>
         <w:p>
           <w:pPr>
+            <w:pStyle w:val="TDC1"/>
             <w:tabs>
-              <w:tab w:val="right" w:pos="8508"/>
+              <w:tab w:val="right" w:pos="8494"/>
             </w:tabs>
-            <w:spacing w:before="200" w:line="240" w:lineRule="auto"/>
-            <w:rPr>
-              <w:b/>
-              <w:color w:val="000000"/>
-            </w:rPr>
-          </w:pPr>
-          <w:hyperlink w:anchor="_df3aqlidfnug">
-            <w:r>
-              <w:rPr>
-                <w:b/>
-                <w:color w:val="000000"/>
-              </w:rPr>
-              <w:t>2 DESCRIPCIÓN DEL SISTEMA</w:t>
-            </w:r>
-          </w:hyperlink>
-          <w:r>
-            <w:rPr>
-              <w:b/>
-              <w:color w:val="000000"/>
-            </w:rPr>
-            <w:tab/>
-          </w:r>
-          <w:r>
-            <w:fldChar w:fldCharType="begin"/>
-          </w:r>
-          <w:r>
-            <w:instrText xml:space="preserve"> PAGEREF _df3aqlidfnug \h </w:instrText>
-          </w:r>
-          <w:r>
-            <w:fldChar w:fldCharType="separate"/>
-          </w:r>
-          <w:r>
             <w:rPr>
               <w:noProof/>
             </w:rPr>
-            <w:t>9</w:t>
-          </w:r>
-          <w:r>
-            <w:fldChar w:fldCharType="end"/>
-          </w:r>
+          </w:pPr>
+          <w:hyperlink w:anchor="_Toc29762950" w:history="1">
+            <w:r>
+              <w:rPr>
+                <w:rStyle w:val="Hipervnculo"/>
+                <w:noProof/>
+              </w:rPr>
+              <w:t>3 OBJETIVOS DEL SISTEMA</w:t>
+            </w:r>
+            <w:r>
+              <w:rPr>
+                <w:noProof/>
+                <w:webHidden/>
+              </w:rPr>
+              <w:tab/>
+            </w:r>
+            <w:r>
+              <w:rPr>
+                <w:noProof/>
+                <w:webHidden/>
+              </w:rPr>
+              <w:fldChar w:fldCharType="begin"/>
+            </w:r>
+            <w:r>
+              <w:rPr>
+                <w:noProof/>
+                <w:webHidden/>
+              </w:rPr>
+              <w:instrText xml:space="preserve"> PAGEREF _Toc29762950 \h </w:instrText>
+            </w:r>
+            <w:r>
+              <w:rPr>
+                <w:noProof/>
+                <w:webHidden/>
+              </w:rPr>
+            </w:r>
+            <w:r>
+              <w:rPr>
+                <w:noProof/>
+                <w:webHidden/>
+              </w:rPr>
+              <w:fldChar w:fldCharType="separate"/>
+            </w:r>
+            <w:r>
+              <w:rPr>
+                <w:noProof/>
+                <w:webHidden/>
+              </w:rPr>
+              <w:t>10</w:t>
+            </w:r>
+            <w:r>
+              <w:rPr>
+                <w:noProof/>
+                <w:webHidden/>
+              </w:rPr>
+              <w:fldChar w:fldCharType="end"/>
+            </w:r>
+          </w:hyperlink>
         </w:p>
         <w:p>
           <w:pPr>
+            <w:pStyle w:val="TDC1"/>
             <w:tabs>
-              <w:tab w:val="right" w:pos="8508"/>
+              <w:tab w:val="right" w:pos="8494"/>
             </w:tabs>
-            <w:spacing w:before="200" w:line="240" w:lineRule="auto"/>
-            <w:rPr>
-              <w:b/>
-              <w:color w:val="000000"/>
-            </w:rPr>
-          </w:pPr>
-          <w:hyperlink w:anchor="_wmrn9oi5f5w2">
-            <w:r>
-              <w:rPr>
-                <w:b/>
-                <w:color w:val="000000"/>
-              </w:rPr>
-              <w:t>3 O</w:t>
-            </w:r>
-            <w:r>
-              <w:rPr>
-                <w:b/>
-                <w:color w:val="000000"/>
-              </w:rPr>
-              <w:t>BJETIVOS DEL SISTEMA</w:t>
-            </w:r>
-          </w:hyperlink>
-          <w:r>
-            <w:rPr>
-              <w:b/>
-              <w:color w:val="000000"/>
-            </w:rPr>
-            <w:tab/>
-          </w:r>
-          <w:r>
-            <w:fldChar w:fldCharType="begin"/>
-          </w:r>
-          <w:r>
-            <w:instrText xml:space="preserve"> PAGEREF _wmrn9oi5f5w2 \h </w:instrText>
-          </w:r>
-          <w:r>
-            <w:fldChar w:fldCharType="separate"/>
-          </w:r>
-          <w:r>
             <w:rPr>
               <w:noProof/>
             </w:rPr>
-            <w:t>10</w:t>
-          </w:r>
-          <w:r>
-            <w:fldChar w:fldCharType="end"/>
-          </w:r>
+          </w:pPr>
+          <w:hyperlink w:anchor="_Toc29762951" w:history="1">
+            <w:r>
+              <w:rPr>
+                <w:rStyle w:val="Hipervnculo"/>
+                <w:noProof/>
+              </w:rPr>
+              <w:t>4 IDENTIFICACIÓN DE OBLIGACIONES</w:t>
+            </w:r>
+            <w:r>
+              <w:rPr>
+                <w:noProof/>
+                <w:webHidden/>
+              </w:rPr>
+              <w:tab/>
+            </w:r>
+            <w:r>
+              <w:rPr>
+                <w:noProof/>
+                <w:webHidden/>
+              </w:rPr>
+              <w:fldChar w:fldCharType="begin"/>
+            </w:r>
+            <w:r>
+              <w:rPr>
+                <w:noProof/>
+                <w:webHidden/>
+              </w:rPr>
+              <w:instrText xml:space="preserve"> PAGEREF _Toc29762951 \h </w:instrText>
+            </w:r>
+            <w:r>
+              <w:rPr>
+                <w:noProof/>
+                <w:webHidden/>
+              </w:rPr>
+            </w:r>
+            <w:r>
+              <w:rPr>
+                <w:noProof/>
+                <w:webHidden/>
+              </w:rPr>
+              <w:fldChar w:fldCharType="separate"/>
+            </w:r>
+            <w:r>
+              <w:rPr>
+                <w:noProof/>
+                <w:webHidden/>
+              </w:rPr>
+              <w:t>14</w:t>
+            </w:r>
+            <w:r>
+              <w:rPr>
+                <w:noProof/>
+                <w:webHidden/>
+              </w:rPr>
+              <w:fldChar w:fldCharType="end"/>
+            </w:r>
+          </w:hyperlink>
         </w:p>
         <w:p>
           <w:pPr>
+            <w:pStyle w:val="TDC1"/>
             <w:tabs>
-              <w:tab w:val="right" w:pos="8508"/>
+              <w:tab w:val="right" w:pos="8494"/>
             </w:tabs>
-            <w:spacing w:before="200" w:line="240" w:lineRule="auto"/>
-            <w:rPr>
-              <w:b/>
-              <w:color w:val="000000"/>
-            </w:rPr>
-          </w:pPr>
-          <w:hyperlink w:anchor="_1s5a04qwrn80">
-            <w:r>
-              <w:rPr>
-                <w:b/>
-                <w:color w:val="000000"/>
-              </w:rPr>
-              <w:t>4 IDENTIFICACIÓN DE OBLIGACIONES</w:t>
-            </w:r>
-          </w:hyperlink>
-          <w:r>
-            <w:rPr>
-              <w:b/>
-              <w:color w:val="000000"/>
-            </w:rPr>
-            <w:tab/>
-          </w:r>
-          <w:r>
-            <w:fldChar w:fldCharType="begin"/>
-          </w:r>
-          <w:r>
-            <w:instrText xml:space="preserve"> PAGEREF _1s5a04qwrn80 \h </w:instrText>
-          </w:r>
-          <w:r>
-            <w:fldChar w:fldCharType="separate"/>
-          </w:r>
-          <w:r>
             <w:rPr>
               <w:noProof/>
             </w:rPr>
-            <w:t>14</w:t>
-          </w:r>
-          <w:r>
-            <w:fldChar w:fldCharType="end"/>
-          </w:r>
+          </w:pPr>
+          <w:hyperlink w:anchor="_Toc29762952" w:history="1">
+            <w:r>
+              <w:rPr>
+                <w:rStyle w:val="Hipervnculo"/>
+                <w:noProof/>
+              </w:rPr>
+              <w:t>5 STAKEHOLDERS - USUARIOS PARTICIPANTES Y FINALES</w:t>
+            </w:r>
+            <w:r>
+              <w:rPr>
+                <w:noProof/>
+                <w:webHidden/>
+              </w:rPr>
+              <w:tab/>
+            </w:r>
+            <w:r>
+              <w:rPr>
+                <w:noProof/>
+                <w:webHidden/>
+              </w:rPr>
+              <w:fldChar w:fldCharType="begin"/>
+            </w:r>
+            <w:r>
+              <w:rPr>
+                <w:noProof/>
+                <w:webHidden/>
+              </w:rPr>
+              <w:instrText xml:space="preserve"> PAGEREF _Toc29762952 \h </w:instrText>
+            </w:r>
+            <w:r>
+              <w:rPr>
+                <w:noProof/>
+                <w:webHidden/>
+              </w:rPr>
+            </w:r>
+            <w:r>
+              <w:rPr>
+                <w:noProof/>
+                <w:webHidden/>
+              </w:rPr>
+              <w:fldChar w:fldCharType="separate"/>
+            </w:r>
+            <w:r>
+              <w:rPr>
+                <w:noProof/>
+                <w:webHidden/>
+              </w:rPr>
+              <w:t>17</w:t>
+            </w:r>
+            <w:r>
+              <w:rPr>
+                <w:noProof/>
+                <w:webHidden/>
+              </w:rPr>
+              <w:fldChar w:fldCharType="end"/>
+            </w:r>
+          </w:hyperlink>
         </w:p>
         <w:p>
           <w:pPr>
+            <w:pStyle w:val="TDC1"/>
             <w:tabs>
-              <w:tab w:val="right" w:pos="8508"/>
+              <w:tab w:val="right" w:pos="8494"/>
             </w:tabs>
-            <w:spacing w:before="200" w:line="240" w:lineRule="auto"/>
-            <w:rPr>
-              <w:b/>
-              <w:color w:val="000000"/>
-            </w:rPr>
-          </w:pPr>
-          <w:hyperlink w:anchor="_b16t5x4wsie2">
-            <w:r>
-              <w:rPr>
-                <w:b/>
-                <w:color w:val="000000"/>
-              </w:rPr>
-              <w:t>5 STAKEHOLDERS - USUARIOS PARTICIPANTES Y FINALES</w:t>
-            </w:r>
-          </w:hyperlink>
-          <w:r>
-            <w:rPr>
-              <w:b/>
-              <w:color w:val="000000"/>
-            </w:rPr>
-            <w:tab/>
-          </w:r>
-          <w:r>
-            <w:fldChar w:fldCharType="begin"/>
-          </w:r>
-          <w:r>
-            <w:instrText xml:space="preserve"> PAGEREF _b16t5x4wsie2 \h </w:instrText>
-          </w:r>
-          <w:r>
-            <w:fldChar w:fldCharType="separate"/>
-          </w:r>
-          <w:r>
             <w:rPr>
               <w:noProof/>
             </w:rPr>
-            <w:t>17</w:t>
-          </w:r>
-          <w:r>
-            <w:fldChar w:fldCharType="end"/>
-          </w:r>
+          </w:pPr>
+          <w:hyperlink w:anchor="_Toc29762953" w:history="1">
+            <w:r>
+              <w:rPr>
+                <w:rStyle w:val="Hipervnculo"/>
+                <w:noProof/>
+              </w:rPr>
+              <w:t>6 FECHAS DE ENTREGA</w:t>
+            </w:r>
+            <w:r>
+              <w:rPr>
+                <w:noProof/>
+                <w:webHidden/>
+              </w:rPr>
+              <w:tab/>
+            </w:r>
+            <w:r>
+              <w:rPr>
+                <w:noProof/>
+                <w:webHidden/>
+              </w:rPr>
+              <w:fldChar w:fldCharType="begin"/>
+            </w:r>
+            <w:r>
+              <w:rPr>
+                <w:noProof/>
+                <w:webHidden/>
+              </w:rPr>
+              <w:instrText xml:space="preserve"> PAGEREF _Toc29762953 \h </w:instrText>
+            </w:r>
+            <w:r>
+              <w:rPr>
+                <w:noProof/>
+                <w:webHidden/>
+              </w:rPr>
+            </w:r>
+            <w:r>
+              <w:rPr>
+                <w:noProof/>
+                <w:webHidden/>
+              </w:rPr>
+              <w:fldChar w:fldCharType="separate"/>
+            </w:r>
+            <w:r>
+              <w:rPr>
+                <w:noProof/>
+                <w:webHidden/>
+              </w:rPr>
+              <w:t>18</w:t>
+            </w:r>
+            <w:r>
+              <w:rPr>
+                <w:noProof/>
+                <w:webHidden/>
+              </w:rPr>
+              <w:fldChar w:fldCharType="end"/>
+            </w:r>
+          </w:hyperlink>
         </w:p>
         <w:p>
           <w:pPr>
@@ -2740,47 +3630,6 @@
               <w:color w:val="000000"/>
             </w:rPr>
           </w:pPr>
-          <w:hyperlink w:anchor="_hfbwqxah2d7f">
-            <w:r>
-              <w:rPr>
-                <w:b/>
-                <w:color w:val="000000"/>
-              </w:rPr>
-              <w:t>6 FECHAS DE</w:t>
-            </w:r>
-            <w:r>
-              <w:rPr>
-                <w:b/>
-                <w:color w:val="000000"/>
-              </w:rPr>
-              <w:t xml:space="preserve"> ENTREGA</w:t>
-            </w:r>
-          </w:hyperlink>
-          <w:r>
-            <w:rPr>
-              <w:b/>
-              <w:color w:val="000000"/>
-            </w:rPr>
-            <w:tab/>
-          </w:r>
-          <w:r>
-            <w:fldChar w:fldCharType="begin"/>
-          </w:r>
-          <w:r>
-            <w:instrText xml:space="preserve"> PAGEREF _hfbwqxah2d7f \h </w:instrText>
-          </w:r>
-          <w:r>
-            <w:fldChar w:fldCharType="separate"/>
-          </w:r>
-          <w:r>
-            <w:rPr>
-              <w:noProof/>
-            </w:rPr>
-            <w:t>18</w:t>
-          </w:r>
-          <w:r>
-            <w:fldChar w:fldCharType="end"/>
-          </w:r>
           <w:r>
             <w:fldChar w:fldCharType="end"/>
           </w:r>
@@ -2990,15 +3839,29 @@
     </w:p>
     <w:p>
       <w:pPr>
+        <w:tabs>
+          <w:tab w:val="left" w:pos="1418"/>
+        </w:tabs>
+        <w:ind w:left="-709"/>
+        <w:rPr>
+          <w:rFonts w:ascii="Arial Narrow" w:eastAsia="Arial Narrow" w:hAnsi="Arial Narrow" w:cs="Arial Narrow"/>
+          <w:sz w:val="24"/>
+          <w:szCs w:val="24"/>
+        </w:rPr>
+      </w:pPr>
+    </w:p>
+    <w:p>
+      <w:pPr>
         <w:pStyle w:val="Ttulo1"/>
       </w:pPr>
-      <w:bookmarkStart w:id="1" w:name="_gjdgxs" w:colFirst="0" w:colLast="0"/>
+      <w:bookmarkStart w:id="1" w:name="_Toc29762948"/>
+      <w:r>
+        <w:lastRenderedPageBreak/>
+        <w:t>1 OPORTUNIDAD DE NEGOCIO</w:t>
+      </w:r>
       <w:bookmarkEnd w:id="1"/>
       <w:r>
-        <w:t xml:space="preserve">1 </w:t>
-      </w:r>
-      <w:r>
-        <w:t xml:space="preserve">OPORTUNIDAD DE NEGOCIO </w:t>
+        <w:t xml:space="preserve"> </w:t>
       </w:r>
     </w:p>
     <w:p>
@@ -3028,7 +3891,6 @@
           <w:sz w:val="24"/>
           <w:szCs w:val="24"/>
         </w:rPr>
-        <w:lastRenderedPageBreak/>
         <w:t>Un teatro en arquitectura es el edificio y la sala donde se representan espectáculos teatrales.</w:t>
       </w:r>
     </w:p>
@@ -3048,15 +3910,7 @@
           <w:sz w:val="24"/>
           <w:szCs w:val="24"/>
         </w:rPr>
-        <w:t>Con el fin de analizar la aceptación de nuestro producto en el mercado, hemos realizado un estudio de mercado en la comunidad autónoma de Andalucía. El resultad</w:t>
-      </w:r>
-      <w:r>
-        <w:rPr>
-          <w:rFonts w:ascii="Arial Narrow" w:eastAsia="Arial Narrow" w:hAnsi="Arial Narrow" w:cs="Arial Narrow"/>
-          <w:sz w:val="24"/>
-          <w:szCs w:val="24"/>
-        </w:rPr>
-        <w:t>o del proceso de recogida, análisis e información relativa a este sector ha sido:</w:t>
+        <w:t>Con el fin de analizar la aceptación de nuestro producto en el mercado, hemos realizado un estudio de mercado en la comunidad autónoma de Andalucía. El resultado del proceso de recogida, análisis e información relativa a este sector ha sido:</w:t>
       </w:r>
     </w:p>
     <w:p>
@@ -3101,31 +3955,7 @@
           <w:sz w:val="24"/>
           <w:szCs w:val="24"/>
         </w:rPr>
-        <w:t xml:space="preserve"> La Junta de Andalucía cuenta con una red de teatros gestionados por la Consejería de Cultura y Patrimonio Histórico: Te</w:t>
-      </w:r>
-      <w:r>
-        <w:rPr>
-          <w:rFonts w:ascii="Arial Narrow" w:eastAsia="Arial Narrow" w:hAnsi="Arial Narrow" w:cs="Arial Narrow"/>
-          <w:sz w:val="24"/>
-          <w:szCs w:val="24"/>
-        </w:rPr>
-        <w:t xml:space="preserve">atro Alhambra, Teatro Cánovas y Teatro Central, donde se ofrece una propuesta de programación llena de creatividad para diferentes públicos en la que tiene cabida el teatro, danza, conciertos y programación para público infantil y juvenil; además la Junta </w:t>
-      </w:r>
-      <w:r>
-        <w:rPr>
-          <w:rFonts w:ascii="Arial Narrow" w:eastAsia="Arial Narrow" w:hAnsi="Arial Narrow" w:cs="Arial Narrow"/>
-          <w:sz w:val="24"/>
-          <w:szCs w:val="24"/>
-        </w:rPr>
-        <w:t xml:space="preserve">de Andalucía forma parte del Consorcio Teatro de la Maestranza y Salas del Arenal de Sevilla. También existe una línea de negocio en los teatros que gestionan los ayuntamientos, existen teatros municipales como el Teatro Municipal Juan Rodríguez Romero en </w:t>
-      </w:r>
-      <w:r>
-        <w:rPr>
-          <w:rFonts w:ascii="Arial Narrow" w:eastAsia="Arial Narrow" w:hAnsi="Arial Narrow" w:cs="Arial Narrow"/>
-          <w:sz w:val="24"/>
-          <w:szCs w:val="24"/>
-        </w:rPr>
-        <w:t>Dos Hermanas o el Teatro Auditorio Riberas del Guadaira en Alcalá de Guadaira. Son los espacios que ofrecen la oferta con aforos superiores a quinientas (500) butacas.</w:t>
+        <w:t xml:space="preserve"> La Junta de Andalucía cuenta con una red de teatros gestionados por la Consejería de Cultura y Patrimonio Histórico: Teatro Alhambra, Teatro Cánovas y Teatro Central, donde se ofrece una propuesta de programación llena de creatividad para diferentes públicos en la que tiene cabida el teatro, danza, conciertos y programación para público infantil y juvenil; además la Junta de Andalucía forma parte del Consorcio Teatro de la Maestranza y Salas del Arenal de Sevilla. También existe una línea de negocio en los teatros que gestionan los ayuntamientos, existen teatros municipales como el Teatro Municipal Juan Rodríguez Romero en Dos Hermanas o el Teatro Auditorio Riberas del Guadaira en Alcalá de Guadaira. Son los espacios que ofrecen la oferta con aforos superiores a quinientas (500) butacas.</w:t>
       </w:r>
     </w:p>
     <w:p>
@@ -3178,15 +4008,7 @@
           <w:sz w:val="24"/>
           <w:szCs w:val="24"/>
         </w:rPr>
-        <w:t xml:space="preserve"> El modelo de negocio que siguen los teatros sigue un </w:t>
-      </w:r>
-      <w:r>
-        <w:rPr>
-          <w:rFonts w:ascii="Arial Narrow" w:eastAsia="Arial Narrow" w:hAnsi="Arial Narrow" w:cs="Arial Narrow"/>
-          <w:sz w:val="24"/>
-          <w:szCs w:val="24"/>
-        </w:rPr>
-        <w:t>patrón similar. Con aforos entre cien (100) y trescientas (300) butacas.</w:t>
+        <w:t xml:space="preserve"> El modelo de negocio que siguen los teatros sigue un patrón similar. Con aforos entre cien (100) y trescientas (300) butacas.</w:t>
       </w:r>
     </w:p>
     <w:p>
@@ -3258,15 +4080,7 @@
           <w:sz w:val="24"/>
           <w:szCs w:val="24"/>
         </w:rPr>
-        <w:t>Los espacios con ofertas de gran aforo son de titularidad pública y son</w:t>
-      </w:r>
-      <w:r>
-        <w:rPr>
-          <w:rFonts w:ascii="Arial Narrow" w:eastAsia="Arial Narrow" w:hAnsi="Arial Narrow" w:cs="Arial Narrow"/>
-          <w:sz w:val="24"/>
-          <w:szCs w:val="24"/>
-        </w:rPr>
-        <w:t xml:space="preserve"> de tipo Autonómico y Local, no existiendo la titularidad pública de tipo Provincial o Estatal, en toda la comunidad autónoma.</w:t>
+        <w:t>Los espacios con ofertas de gran aforo son de titularidad pública y son de tipo Autonómico y Local, no existiendo la titularidad pública de tipo Provincial o Estatal, en toda la comunidad autónoma.</w:t>
       </w:r>
     </w:p>
     <w:p>
@@ -3302,15 +4116,7 @@
           <w:sz w:val="24"/>
           <w:szCs w:val="24"/>
         </w:rPr>
-        <w:t>Los teatros de titularidad privada tienen un modelo de negocio basado en salas con un aforo menor a quinientas (500) butacas. O</w:t>
-      </w:r>
-      <w:r>
-        <w:rPr>
-          <w:rFonts w:ascii="Arial Narrow" w:eastAsia="Arial Narrow" w:hAnsi="Arial Narrow" w:cs="Arial Narrow"/>
-          <w:sz w:val="24"/>
-          <w:szCs w:val="24"/>
-        </w:rPr>
-        <w:t>tra característica común a todos ellos es que el patio de butacas no dispone de zonas (platea, anfiteatro, paraíso y palco).</w:t>
+        <w:t>Los teatros de titularidad privada tienen un modelo de negocio basado en salas con un aforo menor a quinientas (500) butacas. Otra característica común a todos ellos es que el patio de butacas no dispone de zonas (platea, anfiteatro, paraíso y palco).</w:t>
       </w:r>
     </w:p>
     <w:p>
@@ -3346,15 +4152,7 @@
           <w:sz w:val="24"/>
           <w:szCs w:val="24"/>
         </w:rPr>
-        <w:t xml:space="preserve">Se está promocionando la inclusión del colectivo de personas sordas, para ello se están otorgando ayudas a espacios que incluyan </w:t>
-      </w:r>
-      <w:r>
-        <w:rPr>
-          <w:rFonts w:ascii="Arial Narrow" w:eastAsia="Arial Narrow" w:hAnsi="Arial Narrow" w:cs="Arial Narrow"/>
-          <w:sz w:val="24"/>
-          <w:szCs w:val="24"/>
-        </w:rPr>
-        <w:t>representaciones con intérpretes de lenguajes de signo. Este servicio es prestado por el teatro (ayuda destinada a las salas), no por la compañía que representa la obra.</w:t>
+        <w:t>Se está promocionando la inclusión del colectivo de personas sordas, para ello se están otorgando ayudas a espacios que incluyan representaciones con intérpretes de lenguajes de signo. Este servicio es prestado por el teatro (ayuda destinada a las salas), no por la compañía que representa la obra.</w:t>
       </w:r>
     </w:p>
     <w:p>
@@ -3374,6 +4172,7 @@
           <w:sz w:val="24"/>
           <w:szCs w:val="24"/>
         </w:rPr>
+        <w:lastRenderedPageBreak/>
         <w:t>-</w:t>
       </w:r>
       <w:r>
@@ -3390,15 +4189,7 @@
           <w:sz w:val="24"/>
           <w:szCs w:val="24"/>
         </w:rPr>
-        <w:t>Existe un programa autonómico que promociona el teatro entre los niños (Programa Tea</w:t>
-      </w:r>
-      <w:r>
-        <w:rPr>
-          <w:rFonts w:ascii="Arial Narrow" w:eastAsia="Arial Narrow" w:hAnsi="Arial Narrow" w:cs="Arial Narrow"/>
-          <w:sz w:val="24"/>
-          <w:szCs w:val="24"/>
-        </w:rPr>
-        <w:t>tro en las Aulas). En dicho programa, se requiere que la compra de una entrada incluya la gestión del transporte.</w:t>
+        <w:t>Existe un programa autonómico que promociona el teatro entre los niños (Programa Teatro en las Aulas). En dicho programa, se requiere que la compra de una entrada incluya la gestión del transporte.</w:t>
       </w:r>
     </w:p>
     <w:p>
@@ -3455,7 +4246,6 @@
           <w:sz w:val="24"/>
           <w:szCs w:val="24"/>
         </w:rPr>
-        <w:lastRenderedPageBreak/>
         <w:t>Fuentes de datos para el Estudio de Mercado:</w:t>
       </w:r>
     </w:p>
@@ -3475,15 +4265,7 @@
           <w:sz w:val="24"/>
           <w:szCs w:val="24"/>
         </w:rPr>
-        <w:t>Base de datos del INAEM, Instituto Nacional d</w:t>
-      </w:r>
-      <w:r>
-        <w:rPr>
-          <w:rFonts w:ascii="Arial Narrow" w:eastAsia="Arial Narrow" w:hAnsi="Arial Narrow" w:cs="Arial Narrow"/>
-          <w:sz w:val="24"/>
-          <w:szCs w:val="24"/>
-        </w:rPr>
-        <w:t>e las Artes Escénicas y de la Música.</w:t>
+        <w:t>Base de datos del INAEM, Instituto Nacional de las Artes Escénicas y de la Música.</w:t>
       </w:r>
     </w:p>
     <w:p>
@@ -3743,77 +4525,57 @@
       <w:pPr>
         <w:pStyle w:val="Ttulo1"/>
       </w:pPr>
-      <w:bookmarkStart w:id="2" w:name="_df3aqlidfnug" w:colFirst="0" w:colLast="0"/>
+      <w:bookmarkStart w:id="2" w:name="_Toc29762949"/>
+      <w:r>
+        <w:t>2 DESCRIPCIÓN DEL SISTEMA</w:t>
+      </w:r>
       <w:bookmarkEnd w:id="2"/>
+    </w:p>
+    <w:p>
+      <w:pPr>
+        <w:jc w:val="both"/>
+        <w:rPr>
+          <w:rFonts w:ascii="Arial Narrow" w:eastAsia="Arial Narrow" w:hAnsi="Arial Narrow" w:cs="Arial Narrow"/>
+          <w:b/>
+          <w:sz w:val="24"/>
+          <w:szCs w:val="24"/>
+        </w:rPr>
+      </w:pPr>
+    </w:p>
+    <w:p>
+      <w:pPr>
+        <w:jc w:val="both"/>
+        <w:rPr>
+          <w:rFonts w:ascii="Arial Narrow" w:eastAsia="Arial Narrow" w:hAnsi="Arial Narrow" w:cs="Arial Narrow"/>
+          <w:sz w:val="24"/>
+          <w:szCs w:val="24"/>
+        </w:rPr>
+      </w:pPr>
       <w:r>
-        <w:lastRenderedPageBreak/>
-        <w:t xml:space="preserve">2 </w:t>
+        <w:rPr>
+          <w:rFonts w:ascii="Arial Narrow" w:eastAsia="Arial Narrow" w:hAnsi="Arial Narrow" w:cs="Arial Narrow"/>
+          <w:sz w:val="24"/>
+          <w:szCs w:val="24"/>
+        </w:rPr>
+        <w:t xml:space="preserve">Nuestro sistema tiene como fin gestionar un espacio teatral, que será llevado a cabo por un administrador, para ello desarrollaremos un Módulo personalizado en un sistema ERP que permita realizar su cometido. Nos hemos decidido por Odoo por ser un ERP de código abierto y disponer de una interfaz web (requisito del cliente).  </w:t>
       </w:r>
+    </w:p>
+    <w:p>
+      <w:pPr>
+        <w:jc w:val="both"/>
+        <w:rPr>
+          <w:rFonts w:ascii="Arial Narrow" w:eastAsia="Arial Narrow" w:hAnsi="Arial Narrow" w:cs="Arial Narrow"/>
+          <w:sz w:val="24"/>
+          <w:szCs w:val="24"/>
+        </w:rPr>
+      </w:pPr>
       <w:r>
-        <w:t>DESCRIPCIÓN DEL SISTEMA</w:t>
-      </w:r>
-    </w:p>
-    <w:p>
-      <w:pPr>
-        <w:jc w:val="both"/>
-        <w:rPr>
-          <w:rFonts w:ascii="Arial Narrow" w:eastAsia="Arial Narrow" w:hAnsi="Arial Narrow" w:cs="Arial Narrow"/>
-          <w:b/>
-          <w:sz w:val="24"/>
-          <w:szCs w:val="24"/>
-        </w:rPr>
-      </w:pPr>
-    </w:p>
-    <w:p>
-      <w:pPr>
-        <w:jc w:val="both"/>
-        <w:rPr>
-          <w:rFonts w:ascii="Arial Narrow" w:eastAsia="Arial Narrow" w:hAnsi="Arial Narrow" w:cs="Arial Narrow"/>
-          <w:sz w:val="24"/>
-          <w:szCs w:val="24"/>
-        </w:rPr>
-      </w:pPr>
-      <w:r>
-        <w:rPr>
-          <w:rFonts w:ascii="Arial Narrow" w:eastAsia="Arial Narrow" w:hAnsi="Arial Narrow" w:cs="Arial Narrow"/>
-          <w:sz w:val="24"/>
-          <w:szCs w:val="24"/>
-        </w:rPr>
-        <w:t>Nuestro sistema tiene como fin gestionar un espacio teatral, que será llevado a cabo por un administrador, para ello desarrollaremos un Módulo personalizado en un sistema ERP que permita realizar su cometido. Nos hemos decid</w:t>
-      </w:r>
-      <w:r>
-        <w:rPr>
-          <w:rFonts w:ascii="Arial Narrow" w:eastAsia="Arial Narrow" w:hAnsi="Arial Narrow" w:cs="Arial Narrow"/>
-          <w:sz w:val="24"/>
-          <w:szCs w:val="24"/>
-        </w:rPr>
-        <w:t xml:space="preserve">ido por Odoo por ser un ERP de código abierto y disponer de una interfaz web (requisito del cliente).  </w:t>
-      </w:r>
-    </w:p>
-    <w:p>
-      <w:pPr>
-        <w:jc w:val="both"/>
-        <w:rPr>
-          <w:rFonts w:ascii="Arial Narrow" w:eastAsia="Arial Narrow" w:hAnsi="Arial Narrow" w:cs="Arial Narrow"/>
-          <w:sz w:val="24"/>
-          <w:szCs w:val="24"/>
-        </w:rPr>
-      </w:pPr>
-      <w:r>
-        <w:rPr>
-          <w:rFonts w:ascii="Arial Narrow" w:eastAsia="Arial Narrow" w:hAnsi="Arial Narrow" w:cs="Arial Narrow"/>
-          <w:sz w:val="24"/>
-          <w:szCs w:val="24"/>
-        </w:rPr>
-        <w:t>Este software permitirá la Gestión de un Teatro, gestionando los espectáculos con sus distintas representaciones y la venta de entradas. A continuación,</w:t>
-      </w:r>
-      <w:r>
-        <w:rPr>
-          <w:rFonts w:ascii="Arial Narrow" w:eastAsia="Arial Narrow" w:hAnsi="Arial Narrow" w:cs="Arial Narrow"/>
-          <w:sz w:val="24"/>
-          <w:szCs w:val="24"/>
-        </w:rPr>
-        <w:t xml:space="preserve"> se expone las diferentes funcionalidades del sistema:</w:t>
+        <w:rPr>
+          <w:rFonts w:ascii="Arial Narrow" w:eastAsia="Arial Narrow" w:hAnsi="Arial Narrow" w:cs="Arial Narrow"/>
+          <w:sz w:val="24"/>
+          <w:szCs w:val="24"/>
+        </w:rPr>
+        <w:t>Este software permitirá la Gestión de un Teatro, gestionando los espectáculos con sus distintas representaciones y la venta de entradas. A continuación, se expone las diferentes funcionalidades del sistema:</w:t>
       </w:r>
     </w:p>
     <w:p>
@@ -3849,15 +4611,7 @@
           <w:sz w:val="24"/>
           <w:szCs w:val="24"/>
         </w:rPr>
-        <w:t>Gesti</w:t>
-      </w:r>
-      <w:r>
-        <w:rPr>
-          <w:rFonts w:ascii="Arial Narrow" w:eastAsia="Arial Narrow" w:hAnsi="Arial Narrow" w:cs="Arial Narrow"/>
-          <w:sz w:val="24"/>
-          <w:szCs w:val="24"/>
-        </w:rPr>
-        <w:t xml:space="preserve">onar los diferentes espectáculos que son llevados a cabo por compañías </w:t>
+        <w:t xml:space="preserve">Gestionar los diferentes espectáculos que son llevados a cabo por compañías </w:t>
       </w:r>
       <w:proofErr w:type="gramStart"/>
       <w:r>
@@ -3916,15 +4670,7 @@
           <w:sz w:val="24"/>
           <w:szCs w:val="24"/>
         </w:rPr>
-        <w:t>Gestionar las butacas qu</w:t>
-      </w:r>
-      <w:r>
-        <w:rPr>
-          <w:rFonts w:ascii="Arial Narrow" w:eastAsia="Arial Narrow" w:hAnsi="Arial Narrow" w:cs="Arial Narrow"/>
-          <w:sz w:val="24"/>
-          <w:szCs w:val="24"/>
-        </w:rPr>
-        <w:t>e son reservadas en las entradas.</w:t>
+        <w:t>Gestionar las butacas que son reservadas en las entradas.</w:t>
       </w:r>
     </w:p>
     <w:p>
@@ -3965,15 +4711,7 @@
           <w:sz w:val="24"/>
           <w:szCs w:val="24"/>
         </w:rPr>
-        <w:t>Gestionar las representaciones mediante un intérprete de lenguaje de signos en caso de que haya pe</w:t>
-      </w:r>
-      <w:r>
-        <w:rPr>
-          <w:rFonts w:ascii="Arial Narrow" w:eastAsia="Arial Narrow" w:hAnsi="Arial Narrow" w:cs="Arial Narrow"/>
-          <w:sz w:val="24"/>
-          <w:szCs w:val="24"/>
-        </w:rPr>
-        <w:t>rsonas discapacitadas (sordera).</w:t>
+        <w:t>Gestionar las representaciones mediante un intérprete de lenguaje de signos en caso de que haya personas discapacitadas (sordera).</w:t>
       </w:r>
     </w:p>
     <w:p>
@@ -4042,17 +4780,7 @@
             <w:szCs w:val="24"/>
             <w:u w:val="single"/>
           </w:rPr>
-          <w:t>https://github.com/</w:t>
-        </w:r>
-        <w:r>
-          <w:rPr>
-            <w:rFonts w:ascii="Arial Narrow" w:eastAsia="Arial Narrow" w:hAnsi="Arial Narrow" w:cs="Arial Narrow"/>
-            <w:color w:val="1155CC"/>
-            <w:sz w:val="24"/>
-            <w:szCs w:val="24"/>
-            <w:u w:val="single"/>
-          </w:rPr>
-          <w:t>aledh097/Empresa-gestora-de-espacios-teatrales-Odoo-11</w:t>
+          <w:t>https://github.com/aledh097/Empresa-gestora-de-espacios-teatrales-Odoo-11</w:t>
         </w:r>
       </w:hyperlink>
     </w:p>
@@ -4105,15 +4833,11 @@
         <w:pStyle w:val="Ttulo1"/>
         <w:jc w:val="both"/>
       </w:pPr>
-      <w:bookmarkStart w:id="3" w:name="_wmrn9oi5f5w2" w:colFirst="0" w:colLast="0"/>
+      <w:bookmarkStart w:id="3" w:name="_Toc29762950"/>
+      <w:r>
+        <w:t>3 OBJETIVOS DEL SISTEMA</w:t>
+      </w:r>
       <w:bookmarkEnd w:id="3"/>
-      <w:r>
-        <w:lastRenderedPageBreak/>
-        <w:t>3</w:t>
-      </w:r>
-      <w:r>
-        <w:t xml:space="preserve"> OBJETIVOS DEL SISTEMA</w:t>
-      </w:r>
     </w:p>
     <w:p>
       <w:pPr>
@@ -4240,15 +4964,7 @@
                 <w:sz w:val="24"/>
                 <w:szCs w:val="24"/>
               </w:rPr>
-              <w:t>0</w:t>
-            </w:r>
-            <w:r>
-              <w:rPr>
-                <w:rFonts w:ascii="Arial Narrow" w:eastAsia="Arial Narrow" w:hAnsi="Arial Narrow" w:cs="Arial Narrow"/>
-                <w:sz w:val="24"/>
-                <w:szCs w:val="24"/>
-              </w:rPr>
-              <w:t>3</w:t>
+              <w:t>03</w:t>
             </w:r>
           </w:p>
         </w:tc>
@@ -4306,16 +5022,7 @@
                 <w:sz w:val="24"/>
                 <w:szCs w:val="24"/>
               </w:rPr>
-              <w:t xml:space="preserve">nº </w:t>
-            </w:r>
-            <w:r>
-              <w:rPr>
-                <w:rFonts w:ascii="Arial Narrow" w:eastAsia="Arial Narrow" w:hAnsi="Arial Narrow" w:cs="Arial Narrow"/>
-                <w:i/>
-                <w:sz w:val="24"/>
-                <w:szCs w:val="24"/>
-              </w:rPr>
-              <w:t>3</w:t>
+              <w:t>nº 3</w:t>
             </w:r>
           </w:p>
         </w:tc>
@@ -4367,16 +5074,7 @@
                 <w:sz w:val="24"/>
                 <w:szCs w:val="24"/>
               </w:rPr>
-              <w:t>El sistema deberá permitir la venta de entradas. Ésta se realizará presencialmente en la taquilla del teatro, así como su modificación, eliminación y consulta. La venta para grupos permitirá incluir un servicio de transporte (autobús), para el traslado des</w:t>
-            </w:r>
-            <w:r>
-              <w:rPr>
-                <w:rFonts w:ascii="Arial Narrow" w:eastAsia="Arial Narrow" w:hAnsi="Arial Narrow" w:cs="Arial Narrow"/>
-                <w:i/>
-                <w:sz w:val="24"/>
-                <w:szCs w:val="24"/>
-              </w:rPr>
-              <w:t>de los colegios, institutos, organizaciones u hoteles hasta el teatro.</w:t>
+              <w:t>El sistema deberá permitir la venta de entradas. Ésta se realizará presencialmente en la taquilla del teatro, así como su modificación, eliminación y consulta. La venta para grupos permitirá incluir un servicio de transporte (autobús), para el traslado desde los colegios, institutos, organizaciones u hoteles hasta el teatro.</w:t>
             </w:r>
           </w:p>
           <w:p>
@@ -4641,15 +5339,7 @@
                 <w:sz w:val="24"/>
                 <w:szCs w:val="24"/>
               </w:rPr>
-              <w:t>Aprobado</w:t>
-            </w:r>
-            <w:r>
-              <w:rPr>
-                <w:rFonts w:ascii="Arial Narrow" w:eastAsia="Arial Narrow" w:hAnsi="Arial Narrow" w:cs="Arial Narrow"/>
-                <w:sz w:val="24"/>
-                <w:szCs w:val="24"/>
-              </w:rPr>
-              <w:t>.</w:t>
+              <w:t>Aprobado.</w:t>
             </w:r>
           </w:p>
         </w:tc>
@@ -5094,16 +5784,7 @@
                 <w:sz w:val="24"/>
                 <w:szCs w:val="24"/>
               </w:rPr>
-              <w:t>El sistema deberá permitir la gestión de las Representaciones, permitiendo la creación, modificación, eliminación y consulta de las mismas. Como se identificó en el estudio de mercado, una prestación que sería valorable por el cliente es que se dispondrá l</w:t>
-            </w:r>
-            <w:r>
-              <w:rPr>
-                <w:rFonts w:ascii="Arial Narrow" w:eastAsia="Arial Narrow" w:hAnsi="Arial Narrow" w:cs="Arial Narrow"/>
-                <w:i/>
-                <w:sz w:val="24"/>
-                <w:szCs w:val="24"/>
-              </w:rPr>
-              <w:t xml:space="preserve">a posibilidad de incluir cero o varios intérpretes de lenguaje de signos.  </w:t>
+              <w:t xml:space="preserve">El sistema deberá permitir la gestión de las Representaciones, permitiendo la creación, modificación, eliminación y consulta de las mismas. Como se identificó en el estudio de mercado, una prestación que sería valorable por el cliente es que se dispondrá la posibilidad de incluir cero o varios intérpretes de lenguaje de signos.  </w:t>
             </w:r>
           </w:p>
           <w:p>
@@ -5863,16 +6544,7 @@
                 <w:sz w:val="24"/>
                 <w:szCs w:val="24"/>
               </w:rPr>
-              <w:t>Para ello, cad</w:t>
-            </w:r>
-            <w:r>
-              <w:rPr>
-                <w:rFonts w:ascii="Arial Narrow" w:eastAsia="Arial Narrow" w:hAnsi="Arial Narrow" w:cs="Arial Narrow"/>
-                <w:i/>
-                <w:sz w:val="24"/>
-                <w:szCs w:val="24"/>
-              </w:rPr>
-              <w:t>a Espectáculo deberá tener los siguientes atributos:</w:t>
+              <w:t>Para ello, cada Espectáculo deberá tener los siguientes atributos:</w:t>
             </w:r>
           </w:p>
           <w:p>
@@ -6677,15 +7349,7 @@
                 <w:sz w:val="24"/>
                 <w:szCs w:val="24"/>
               </w:rPr>
-              <w:t xml:space="preserve"> un conjunt</w:t>
-            </w:r>
-            <w:r>
-              <w:rPr>
-                <w:rFonts w:ascii="Arial Narrow" w:eastAsia="Arial Narrow" w:hAnsi="Arial Narrow" w:cs="Arial Narrow"/>
-                <w:sz w:val="24"/>
-                <w:szCs w:val="24"/>
-              </w:rPr>
-              <w:t xml:space="preserve">o de personas en un hotel determinado). </w:t>
+              <w:t xml:space="preserve"> un conjunto de personas en un hotel determinado). </w:t>
             </w:r>
             <w:proofErr w:type="gramStart"/>
             <w:r>
@@ -6703,15 +7367,7 @@
                 <w:sz w:val="24"/>
                 <w:szCs w:val="24"/>
               </w:rPr>
-              <w:t xml:space="preserve"> los autobuses tendrán un seguimiento (Workflow) mediante una serie de estados: no preparado, preparado, en marcha, fin de trayecto y un botón asociado denominado “Autobús roto”, en caso de que un autobús deje </w:t>
-            </w:r>
-            <w:r>
-              <w:rPr>
-                <w:rFonts w:ascii="Arial Narrow" w:eastAsia="Arial Narrow" w:hAnsi="Arial Narrow" w:cs="Arial Narrow"/>
-                <w:sz w:val="24"/>
-                <w:szCs w:val="24"/>
-              </w:rPr>
-              <w:t>de prestar servicio se desvinculará sus entradas asociadas para que el administrador pueda asociar un nuevo autobús.</w:t>
+              <w:t xml:space="preserve"> los autobuses tendrán un seguimiento (Workflow) mediante una serie de estados: no preparado, preparado, en marcha, fin de trayecto y un botón asociado denominado “Autobús roto”, en caso de que un autobús deje de prestar servicio se desvinculará sus entradas asociadas para que el administrador pueda asociar un nuevo autobús.</w:t>
             </w:r>
           </w:p>
           <w:p>
@@ -6978,12 +7634,12 @@
       <w:pPr>
         <w:pStyle w:val="Ttulo1"/>
       </w:pPr>
-      <w:bookmarkStart w:id="25" w:name="_1s5a04qwrn80" w:colFirst="0" w:colLast="0"/>
-      <w:bookmarkEnd w:id="25"/>
+      <w:bookmarkStart w:id="25" w:name="_Toc29762951"/>
       <w:r>
         <w:lastRenderedPageBreak/>
         <w:t>4 IDENTIFICACIÓN DE OBLIGACIONES</w:t>
       </w:r>
+      <w:bookmarkEnd w:id="25"/>
     </w:p>
     <w:p>
       <w:pPr>
@@ -7389,15 +8045,7 @@
                 <w:sz w:val="23"/>
                 <w:szCs w:val="23"/>
               </w:rPr>
-              <w:t>https://www.boe.es/eli/es/lo/201</w:t>
-            </w:r>
-            <w:r>
-              <w:rPr>
-                <w:rFonts w:ascii="Arial Narrow" w:eastAsia="Arial Narrow" w:hAnsi="Arial Narrow" w:cs="Arial Narrow"/>
-                <w:sz w:val="23"/>
-                <w:szCs w:val="23"/>
-              </w:rPr>
-              <w:t>8/12/05/3</w:t>
+              <w:t>https://www.boe.es/eli/es/lo/2018/12/05/3</w:t>
             </w:r>
           </w:p>
         </w:tc>
@@ -9438,7 +10086,7 @@
       <w:bookmarkStart w:id="36" w:name="_odqcz98hwezt" w:colFirst="0" w:colLast="0"/>
       <w:bookmarkStart w:id="37" w:name="_o2q8ug9dzbe0" w:colFirst="0" w:colLast="0"/>
       <w:bookmarkStart w:id="38" w:name="_jr35pvewo6f9" w:colFirst="0" w:colLast="0"/>
-      <w:bookmarkStart w:id="39" w:name="_b16t5x4wsie2" w:colFirst="0" w:colLast="0"/>
+      <w:bookmarkStart w:id="39" w:name="_Toc29762952"/>
       <w:bookmarkEnd w:id="28"/>
       <w:bookmarkEnd w:id="29"/>
       <w:bookmarkEnd w:id="30"/>
@@ -9450,13 +10098,38 @@
       <w:bookmarkEnd w:id="36"/>
       <w:bookmarkEnd w:id="37"/>
       <w:bookmarkEnd w:id="38"/>
-      <w:bookmarkEnd w:id="39"/>
       <w:r>
         <w:lastRenderedPageBreak/>
-        <w:t xml:space="preserve">5 </w:t>
+        <w:t>5 STAKEHOLDERS - USUARIOS PARTICIPANTES Y FINALES</w:t>
       </w:r>
+      <w:bookmarkEnd w:id="39"/>
+    </w:p>
+    <w:p>
+      <w:pPr>
+        <w:jc w:val="both"/>
+        <w:rPr>
+          <w:rFonts w:ascii="Arial Narrow" w:eastAsia="Arial Narrow" w:hAnsi="Arial Narrow" w:cs="Arial Narrow"/>
+          <w:sz w:val="24"/>
+          <w:szCs w:val="24"/>
+        </w:rPr>
+      </w:pPr>
+    </w:p>
+    <w:p>
+      <w:pPr>
+        <w:jc w:val="both"/>
+        <w:rPr>
+          <w:rFonts w:ascii="Arial Narrow" w:eastAsia="Arial Narrow" w:hAnsi="Arial Narrow" w:cs="Arial Narrow"/>
+          <w:sz w:val="24"/>
+          <w:szCs w:val="24"/>
+        </w:rPr>
+      </w:pPr>
       <w:r>
-        <w:t>STAKEHOLDERS - USUARIOS PARTICIPANTES Y FINALES</w:t>
+        <w:rPr>
+          <w:rFonts w:ascii="Arial Narrow" w:eastAsia="Arial Narrow" w:hAnsi="Arial Narrow" w:cs="Arial Narrow"/>
+          <w:sz w:val="24"/>
+          <w:szCs w:val="24"/>
+        </w:rPr>
+        <w:t>El sistema para la empresa gestora de espacios teatrales “UPOTEATRO” es un sistema que cumple con los requisitos funcionales y no funcionales actuales para la gestión de un Teatro. Además, se incluyen funcionalidades diferenciadoras, respecto al resto existentes en el mercado, como son la gestión de una intérprete de lenguaje de signos y el transporte al teatro.</w:t>
       </w:r>
     </w:p>
     <w:p>
@@ -9468,57 +10141,13 @@
           <w:szCs w:val="24"/>
         </w:rPr>
       </w:pPr>
-    </w:p>
-    <w:p>
-      <w:pPr>
-        <w:jc w:val="both"/>
-        <w:rPr>
-          <w:rFonts w:ascii="Arial Narrow" w:eastAsia="Arial Narrow" w:hAnsi="Arial Narrow" w:cs="Arial Narrow"/>
-          <w:sz w:val="24"/>
-          <w:szCs w:val="24"/>
-        </w:rPr>
-      </w:pPr>
       <w:r>
         <w:rPr>
           <w:rFonts w:ascii="Arial Narrow" w:eastAsia="Arial Narrow" w:hAnsi="Arial Narrow" w:cs="Arial Narrow"/>
           <w:sz w:val="24"/>
           <w:szCs w:val="24"/>
         </w:rPr>
-        <w:t>El sistema para la empresa gestora de espacios teatrales “UPOTEATRO” es un sistema que cumple con los requisitos funcionales y no funcionales actuales para la gestión de un Teatro. Además, se incluyen funcionalidades diferenciadoras, respecto al resto exis</w:t>
-      </w:r>
-      <w:r>
-        <w:rPr>
-          <w:rFonts w:ascii="Arial Narrow" w:eastAsia="Arial Narrow" w:hAnsi="Arial Narrow" w:cs="Arial Narrow"/>
-          <w:sz w:val="24"/>
-          <w:szCs w:val="24"/>
-        </w:rPr>
-        <w:t>tentes en el mercado, como son la gestión de una intérprete de lenguaje de signos y el transporte al teatro.</w:t>
-      </w:r>
-    </w:p>
-    <w:p>
-      <w:pPr>
-        <w:jc w:val="both"/>
-        <w:rPr>
-          <w:rFonts w:ascii="Arial Narrow" w:eastAsia="Arial Narrow" w:hAnsi="Arial Narrow" w:cs="Arial Narrow"/>
-          <w:sz w:val="24"/>
-          <w:szCs w:val="24"/>
-        </w:rPr>
-      </w:pPr>
-      <w:r>
-        <w:rPr>
-          <w:rFonts w:ascii="Arial Narrow" w:eastAsia="Arial Narrow" w:hAnsi="Arial Narrow" w:cs="Arial Narrow"/>
-          <w:sz w:val="24"/>
-          <w:szCs w:val="24"/>
-        </w:rPr>
-        <w:t>Los usuarios finales que participarán en la fase de desarrollo y pruebas, serán empleados del teatro, principalmente los taquilleros y administrado</w:t>
-      </w:r>
-      <w:r>
-        <w:rPr>
-          <w:rFonts w:ascii="Arial Narrow" w:eastAsia="Arial Narrow" w:hAnsi="Arial Narrow" w:cs="Arial Narrow"/>
-          <w:sz w:val="24"/>
-          <w:szCs w:val="24"/>
-        </w:rPr>
-        <w:t>res del espacio escénico.</w:t>
+        <w:t>Los usuarios finales que participarán en la fase de desarrollo y pruebas, serán empleados del teatro, principalmente los taquilleros y administradores del espacio escénico.</w:t>
       </w:r>
     </w:p>
     <w:p>
@@ -9654,15 +10283,7 @@
           <w:sz w:val="24"/>
           <w:szCs w:val="24"/>
         </w:rPr>
-        <w:t>Para la seguridad del sistema se contará con una consultora externa, esta será la e</w:t>
-      </w:r>
-      <w:r>
-        <w:rPr>
-          <w:rFonts w:ascii="Arial Narrow" w:eastAsia="Arial Narrow" w:hAnsi="Arial Narrow" w:cs="Arial Narrow"/>
-          <w:sz w:val="24"/>
-          <w:szCs w:val="24"/>
-        </w:rPr>
-        <w:t>ncargada de hacer un estudio de seguridad del nuestro software e informar al equipo de desarrollo de las brechas encontradas.</w:t>
+        <w:t>Para la seguridad del sistema se contará con una consultora externa, esta será la encargada de hacer un estudio de seguridad del nuestro software e informar al equipo de desarrollo de las brechas encontradas.</w:t>
       </w:r>
     </w:p>
     <w:p/>
@@ -9686,134 +10307,58 @@
       <w:pPr>
         <w:pStyle w:val="Ttulo1"/>
       </w:pPr>
-      <w:bookmarkStart w:id="41" w:name="_hfbwqxah2d7f" w:colFirst="0" w:colLast="0"/>
-      <w:bookmarkEnd w:id="41"/>
+      <w:bookmarkStart w:id="41" w:name="_Toc29762953"/>
       <w:r>
         <w:lastRenderedPageBreak/>
-        <w:t xml:space="preserve">6 </w:t>
+        <w:t>6 FECHAS DE ENTREGA</w:t>
       </w:r>
+      <w:bookmarkEnd w:id="41"/>
+    </w:p>
+    <w:p>
+      <w:pPr>
+        <w:jc w:val="both"/>
+        <w:rPr>
+          <w:rFonts w:ascii="Arial Narrow" w:eastAsia="Arial Narrow" w:hAnsi="Arial Narrow" w:cs="Arial Narrow"/>
+          <w:sz w:val="24"/>
+          <w:szCs w:val="24"/>
+        </w:rPr>
+      </w:pPr>
+    </w:p>
+    <w:p>
+      <w:pPr>
+        <w:jc w:val="both"/>
+        <w:rPr>
+          <w:rFonts w:ascii="Arial Narrow" w:eastAsia="Arial Narrow" w:hAnsi="Arial Narrow" w:cs="Arial Narrow"/>
+          <w:sz w:val="24"/>
+          <w:szCs w:val="24"/>
+        </w:rPr>
+      </w:pPr>
       <w:r>
-        <w:t>F</w:t>
+        <w:rPr>
+          <w:rFonts w:ascii="Arial Narrow" w:eastAsia="Arial Narrow" w:hAnsi="Arial Narrow" w:cs="Arial Narrow"/>
+          <w:b/>
+          <w:sz w:val="24"/>
+          <w:szCs w:val="24"/>
+        </w:rPr>
+        <w:t>1. Propuesta de Desarrollo (Fecha: 27-10-2019)</w:t>
       </w:r>
+    </w:p>
+    <w:p>
+      <w:pPr>
+        <w:jc w:val="both"/>
+        <w:rPr>
+          <w:rFonts w:ascii="Arial Narrow" w:eastAsia="Arial Narrow" w:hAnsi="Arial Narrow" w:cs="Arial Narrow"/>
+          <w:sz w:val="24"/>
+          <w:szCs w:val="24"/>
+        </w:rPr>
+      </w:pPr>
       <w:r>
-        <w:t>ECHAS DE ENTREGA</w:t>
-      </w:r>
-    </w:p>
-    <w:p>
-      <w:pPr>
-        <w:jc w:val="both"/>
-        <w:rPr>
-          <w:rFonts w:ascii="Arial Narrow" w:eastAsia="Arial Narrow" w:hAnsi="Arial Narrow" w:cs="Arial Narrow"/>
-          <w:sz w:val="24"/>
-          <w:szCs w:val="24"/>
-        </w:rPr>
-      </w:pPr>
-    </w:p>
-    <w:p>
-      <w:pPr>
-        <w:jc w:val="both"/>
-        <w:rPr>
-          <w:rFonts w:ascii="Arial Narrow" w:eastAsia="Arial Narrow" w:hAnsi="Arial Narrow" w:cs="Arial Narrow"/>
-          <w:sz w:val="24"/>
-          <w:szCs w:val="24"/>
-        </w:rPr>
-      </w:pPr>
-      <w:r>
-        <w:rPr>
-          <w:rFonts w:ascii="Arial Narrow" w:eastAsia="Arial Narrow" w:hAnsi="Arial Narrow" w:cs="Arial Narrow"/>
-          <w:b/>
-          <w:sz w:val="24"/>
-          <w:szCs w:val="24"/>
-        </w:rPr>
-        <w:t xml:space="preserve">1. Propuesta de Desarrollo (Fecha: </w:t>
-      </w:r>
-      <w:r>
-        <w:rPr>
-          <w:rFonts w:ascii="Arial Narrow" w:eastAsia="Arial Narrow" w:hAnsi="Arial Narrow" w:cs="Arial Narrow"/>
-          <w:b/>
-          <w:sz w:val="24"/>
-          <w:szCs w:val="24"/>
-        </w:rPr>
-        <w:t>27</w:t>
-      </w:r>
-      <w:r>
-        <w:rPr>
-          <w:rFonts w:ascii="Arial Narrow" w:eastAsia="Arial Narrow" w:hAnsi="Arial Narrow" w:cs="Arial Narrow"/>
-          <w:b/>
-          <w:sz w:val="24"/>
-          <w:szCs w:val="24"/>
-        </w:rPr>
-        <w:t>-</w:t>
-      </w:r>
-      <w:r>
-        <w:rPr>
-          <w:rFonts w:ascii="Arial Narrow" w:eastAsia="Arial Narrow" w:hAnsi="Arial Narrow" w:cs="Arial Narrow"/>
-          <w:b/>
-          <w:sz w:val="24"/>
-          <w:szCs w:val="24"/>
-        </w:rPr>
-        <w:t>10</w:t>
-      </w:r>
-      <w:r>
-        <w:rPr>
-          <w:rFonts w:ascii="Arial Narrow" w:eastAsia="Arial Narrow" w:hAnsi="Arial Narrow" w:cs="Arial Narrow"/>
-          <w:b/>
-          <w:sz w:val="24"/>
-          <w:szCs w:val="24"/>
-        </w:rPr>
-        <w:t>-</w:t>
-      </w:r>
-      <w:r>
-        <w:rPr>
-          <w:rFonts w:ascii="Arial Narrow" w:eastAsia="Arial Narrow" w:hAnsi="Arial Narrow" w:cs="Arial Narrow"/>
-          <w:b/>
-          <w:sz w:val="24"/>
-          <w:szCs w:val="24"/>
-        </w:rPr>
-        <w:t>2019</w:t>
-      </w:r>
-      <w:r>
-        <w:rPr>
-          <w:rFonts w:ascii="Arial Narrow" w:eastAsia="Arial Narrow" w:hAnsi="Arial Narrow" w:cs="Arial Narrow"/>
-          <w:b/>
-          <w:sz w:val="24"/>
-          <w:szCs w:val="24"/>
-        </w:rPr>
-        <w:t>)</w:t>
-      </w:r>
-    </w:p>
-    <w:p>
-      <w:pPr>
-        <w:jc w:val="both"/>
-        <w:rPr>
-          <w:rFonts w:ascii="Arial Narrow" w:eastAsia="Arial Narrow" w:hAnsi="Arial Narrow" w:cs="Arial Narrow"/>
-          <w:sz w:val="24"/>
-          <w:szCs w:val="24"/>
-        </w:rPr>
-      </w:pPr>
-      <w:r>
-        <w:rPr>
-          <w:rFonts w:ascii="Arial Narrow" w:eastAsia="Arial Narrow" w:hAnsi="Arial Narrow" w:cs="Arial Narrow"/>
-          <w:sz w:val="24"/>
-          <w:szCs w:val="24"/>
-        </w:rPr>
-        <w:t>Propuesta de desarrollo detallada. Basad</w:t>
-      </w:r>
-      <w:r>
-        <w:rPr>
-          <w:rFonts w:ascii="Arial Narrow" w:eastAsia="Arial Narrow" w:hAnsi="Arial Narrow" w:cs="Arial Narrow"/>
-          <w:sz w:val="24"/>
-          <w:szCs w:val="24"/>
-        </w:rPr>
-        <w:t>a</w:t>
-      </w:r>
-      <w:r>
-        <w:rPr>
-          <w:rFonts w:ascii="Arial Narrow" w:eastAsia="Arial Narrow" w:hAnsi="Arial Narrow" w:cs="Arial Narrow"/>
-          <w:sz w:val="24"/>
-          <w:szCs w:val="24"/>
-        </w:rPr>
-        <w:t xml:space="preserve"> en el Documento de Visión. Asociada en la tarea oportuna.</w:t>
+        <w:rPr>
+          <w:rFonts w:ascii="Arial Narrow" w:eastAsia="Arial Narrow" w:hAnsi="Arial Narrow" w:cs="Arial Narrow"/>
+          <w:sz w:val="24"/>
+          <w:szCs w:val="24"/>
+        </w:rPr>
+        <w:t>Propuesta de desarrollo detallada. Basada en el Documento de Visión. Asociada en la tarea oportuna.</w:t>
       </w:r>
     </w:p>
     <w:p>
@@ -9861,15 +10406,7 @@
           <w:sz w:val="24"/>
           <w:szCs w:val="24"/>
         </w:rPr>
-        <w:t xml:space="preserve">Creación de modelos con sus vistas Tree y Form y vistas avanzadas. El modelo deberá contener los campos </w:t>
-      </w:r>
-      <w:r>
-        <w:rPr>
-          <w:rFonts w:ascii="Arial Narrow" w:eastAsia="Arial Narrow" w:hAnsi="Arial Narrow" w:cs="Arial Narrow"/>
-          <w:sz w:val="24"/>
-          <w:szCs w:val="24"/>
-        </w:rPr>
-        <w:t>relacionados con los modelos desarrollados en el módulo.</w:t>
+        <w:t>Creación de modelos con sus vistas Tree y Form y vistas avanzadas. El modelo deberá contener los campos relacionados con los modelos desarrollados en el módulo.</w:t>
       </w:r>
     </w:p>
     <w:p>
@@ -9936,15 +10473,7 @@
           <w:sz w:val="24"/>
           <w:szCs w:val="24"/>
         </w:rPr>
-        <w:t>Entrega del módulo completo. Su evaluación consistirá en analizar</w:t>
-      </w:r>
-      <w:r>
-        <w:rPr>
-          <w:rFonts w:ascii="Arial Narrow" w:eastAsia="Arial Narrow" w:hAnsi="Arial Narrow" w:cs="Arial Narrow"/>
-          <w:sz w:val="24"/>
-          <w:szCs w:val="24"/>
-        </w:rPr>
-        <w:t xml:space="preserve"> que el módulo funciona completamente.</w:t>
+        <w:t>Entrega del módulo completo. Su evaluación consistirá en analizar que el módulo funciona completamente.</w:t>
       </w:r>
     </w:p>
     <w:p>
@@ -10026,15 +10555,7 @@
           <w:sz w:val="24"/>
           <w:szCs w:val="24"/>
         </w:rPr>
-        <w:t>El doc</w:t>
-      </w:r>
-      <w:r>
-        <w:rPr>
-          <w:rFonts w:ascii="Arial Narrow" w:eastAsia="Arial Narrow" w:hAnsi="Arial Narrow" w:cs="Arial Narrow"/>
-          <w:sz w:val="24"/>
-          <w:szCs w:val="24"/>
-        </w:rPr>
-        <w:t xml:space="preserve">umento de visión y alcance actualizado a lo entregado y con las correcciones de errores previos. </w:t>
+        <w:t xml:space="preserve">El documento de visión y alcance actualizado a lo entregado y con las correcciones de errores previos. </w:t>
       </w:r>
     </w:p>
     <w:p>
@@ -10103,17 +10624,7 @@
           <w:u w:val="single"/>
         </w:rPr>
         <w:lastRenderedPageBreak/>
-        <w:t>ANEXO: Mode</w:t>
-      </w:r>
-      <w:r>
-        <w:rPr>
-          <w:rFonts w:ascii="Arial Narrow" w:eastAsia="Arial Narrow" w:hAnsi="Arial Narrow" w:cs="Arial Narrow"/>
-          <w:b/>
-          <w:sz w:val="24"/>
-          <w:szCs w:val="24"/>
-          <w:u w:val="single"/>
-        </w:rPr>
-        <w:t>lo UML / Diagrama E-R</w:t>
+        <w:t>ANEXO: Modelo UML / Diagrama E-R</w:t>
       </w:r>
     </w:p>
     <w:p>
@@ -11914,9 +12425,7 @@
       <w:tblStyleRowBandSize w:val="1"/>
       <w:tblStyleColBandSize w:val="1"/>
       <w:tblCellMar>
-        <w:top w:w="0" w:type="dxa"/>
         <w:left w:w="108" w:type="dxa"/>
-        <w:bottom w:w="0" w:type="dxa"/>
         <w:right w:w="108" w:type="dxa"/>
       </w:tblCellMar>
     </w:tblPr>
@@ -11927,9 +12436,7 @@
       <w:tblStyleRowBandSize w:val="1"/>
       <w:tblStyleColBandSize w:val="1"/>
       <w:tblCellMar>
-        <w:top w:w="0" w:type="dxa"/>
         <w:left w:w="108" w:type="dxa"/>
-        <w:bottom w:w="0" w:type="dxa"/>
         <w:right w:w="108" w:type="dxa"/>
       </w:tblCellMar>
     </w:tblPr>
@@ -11940,9 +12447,7 @@
       <w:tblStyleRowBandSize w:val="1"/>
       <w:tblStyleColBandSize w:val="1"/>
       <w:tblCellMar>
-        <w:top w:w="0" w:type="dxa"/>
         <w:left w:w="108" w:type="dxa"/>
-        <w:bottom w:w="0" w:type="dxa"/>
         <w:right w:w="108" w:type="dxa"/>
       </w:tblCellMar>
     </w:tblPr>
@@ -12044,9 +12549,7 @@
       <w:tblStyleRowBandSize w:val="1"/>
       <w:tblStyleColBandSize w:val="1"/>
       <w:tblCellMar>
-        <w:top w:w="0" w:type="dxa"/>
         <w:left w:w="108" w:type="dxa"/>
-        <w:bottom w:w="0" w:type="dxa"/>
         <w:right w:w="108" w:type="dxa"/>
       </w:tblCellMar>
     </w:tblPr>
@@ -12160,6 +12663,29 @@
       <w:rFonts w:ascii="Segoe UI" w:hAnsi="Segoe UI" w:cs="Segoe UI"/>
       <w:sz w:val="18"/>
       <w:szCs w:val="18"/>
+    </w:rPr>
+  </w:style>
+  <w:style w:type="paragraph" w:styleId="TDC1">
+    <w:name w:val="toc 1"/>
+    <w:basedOn w:val="Normal"/>
+    <w:next w:val="Normal"/>
+    <w:autoRedefine/>
+    <w:uiPriority w:val="39"/>
+    <w:unhideWhenUsed/>
+    <w:rsid w:val="00F07F48"/>
+    <w:pPr>
+      <w:spacing w:after="100"/>
+    </w:pPr>
+  </w:style>
+  <w:style w:type="character" w:styleId="Hipervnculo">
+    <w:name w:val="Hyperlink"/>
+    <w:basedOn w:val="Fuentedeprrafopredeter"/>
+    <w:uiPriority w:val="99"/>
+    <w:unhideWhenUsed/>
+    <w:rsid w:val="00F07F48"/>
+    <w:rPr>
+      <w:color w:val="0000FF" w:themeColor="hyperlink"/>
+      <w:u w:val="single"/>
     </w:rPr>
   </w:style>
 </w:styles>
@@ -12490,7 +13016,7 @@
 </file>
 
 <file path=customXml/itemProps1.xml><?xml version="1.0" encoding="utf-8"?>
-<ds:datastoreItem xmlns:ds="http://schemas.openxmlformats.org/officeDocument/2006/customXml" ds:itemID="{FCD58991-546C-43F4-9C7F-8E8B44BA8AB8}">
+<ds:datastoreItem xmlns:ds="http://schemas.openxmlformats.org/officeDocument/2006/customXml" ds:itemID="{2D1B2009-1BBD-4E0A-BA8C-3F8D99B8563E}">
   <ds:schemaRefs>
     <ds:schemaRef ds:uri="http://schemas.openxmlformats.org/officeDocument/2006/bibliography"/>
   </ds:schemaRefs>

</xml_diff>